<commit_message>
feat: add financial offer section to proposal generator
</commit_message>
<xml_diff>
--- a/server/templates/template.docx
+++ b/server/templates/template.docx
@@ -38,6 +38,8 @@
                 <w:lang w:val="en-GB"/>
               </w:rPr>
             </w:pPr>
+            <w:bookmarkStart w:id="0" w:name="_GoBack"/>
+            <w:bookmarkEnd w:id="0"/>
             <w:r>
               <w:rPr>
                 <w:rFonts w:ascii="Calibri" w:hAnsi="Calibri" w:cs="Calibri"/>
@@ -842,7 +844,21 @@
           <w:rFonts w:ascii="Calibri" w:hAnsi="Calibri" w:cs="Calibri"/>
           <w:rtl/>
         </w:rPr>
-        <w:t xml:space="preserve"> م3/يوم – </w:t>
+        <w:t xml:space="preserve"> م</w:t>
+      </w:r>
+      <w:r>
+        <w:rPr>
+          <w:rFonts w:ascii="Calibri" w:hAnsi="Calibri" w:cs="Calibri"/>
+          <w:vertAlign w:val="superscript"/>
+        </w:rPr>
+        <w:t>3</w:t>
+      </w:r>
+      <w:r>
+        <w:rPr>
+          <w:rFonts w:ascii="Calibri" w:hAnsi="Calibri" w:cs="Calibri"/>
+          <w:rtl/>
+        </w:rPr>
+        <w:t xml:space="preserve">/يوم – </w:t>
       </w:r>
       <w:r>
         <w:rPr>
@@ -1052,7 +1068,7 @@
                 <w:lang w:bidi="ar-EG"/>
               </w:rPr>
             </w:pPr>
-            <w:bookmarkStart w:id="0" w:name="_Hlk203901929"/>
+            <w:bookmarkStart w:id="1" w:name="_Hlk203901929"/>
             <w:r>
               <w:rPr>
                 <w:rFonts w:ascii="Calibri" w:hAnsi="Calibri" w:cs="Calibri"/>
@@ -1150,7 +1166,7 @@
           </w:p>
         </w:tc>
       </w:tr>
-      <w:bookmarkEnd w:id="0"/>
+      <w:bookmarkEnd w:id="1"/>
     </w:tbl>
     <w:p>
       <w:pPr>
@@ -3715,7 +3731,7 @@
           <w:szCs w:val="24"/>
         </w:rPr>
       </w:pPr>
-      <w:bookmarkStart w:id="1" w:name="_Toc203645520"/>
+      <w:bookmarkStart w:id="2" w:name="_Toc203645520"/>
       <w:r>
         <w:rPr>
           <w:rFonts w:ascii="Calibri" w:hAnsi="Calibri" w:cs="Calibri"/>
@@ -3728,7 +3744,7 @@
         </w:rPr>
         <w:t>مقدمة</w:t>
       </w:r>
-      <w:bookmarkEnd w:id="1"/>
+      <w:bookmarkEnd w:id="2"/>
     </w:p>
     <w:p>
       <w:pPr>
@@ -3747,14 +3763,14 @@
           <w:rtl/>
         </w:rPr>
       </w:pPr>
-      <w:bookmarkStart w:id="2" w:name="_Toc408427951"/>
-      <w:bookmarkStart w:id="3" w:name="_Toc408428610"/>
-      <w:bookmarkStart w:id="4" w:name="_Toc408429304"/>
-      <w:bookmarkStart w:id="5" w:name="_Toc408429848"/>
-      <w:bookmarkStart w:id="6" w:name="_Toc408432726"/>
-      <w:bookmarkStart w:id="7" w:name="_Toc500404642"/>
-      <w:bookmarkStart w:id="8" w:name="_Toc202362470"/>
-      <w:bookmarkStart w:id="9" w:name="_Toc203645521"/>
+      <w:bookmarkStart w:id="3" w:name="_Toc408427951"/>
+      <w:bookmarkStart w:id="4" w:name="_Toc408428610"/>
+      <w:bookmarkStart w:id="5" w:name="_Toc408429304"/>
+      <w:bookmarkStart w:id="6" w:name="_Toc408429848"/>
+      <w:bookmarkStart w:id="7" w:name="_Toc408432726"/>
+      <w:bookmarkStart w:id="8" w:name="_Toc500404642"/>
+      <w:bookmarkStart w:id="9" w:name="_Toc202362470"/>
+      <w:bookmarkStart w:id="10" w:name="_Toc203645521"/>
       <w:r>
         <w:rPr>
           <w:rFonts w:ascii="Calibri" w:hAnsi="Calibri" w:cs="Calibri"/>
@@ -3766,7 +3782,6 @@
         </w:rPr>
         <w:t>الهدف من العرض</w:t>
       </w:r>
-      <w:bookmarkEnd w:id="2"/>
       <w:bookmarkEnd w:id="3"/>
       <w:bookmarkEnd w:id="4"/>
       <w:bookmarkEnd w:id="5"/>
@@ -3774,6 +3789,7 @@
       <w:bookmarkEnd w:id="7"/>
       <w:bookmarkEnd w:id="8"/>
       <w:bookmarkEnd w:id="9"/>
+      <w:bookmarkEnd w:id="10"/>
     </w:p>
     <w:p>
       <w:pPr>
@@ -4587,8 +4603,8 @@
           <w:szCs w:val="24"/>
         </w:rPr>
       </w:pPr>
-      <w:bookmarkStart w:id="10" w:name="_Toc202362473"/>
-      <w:bookmarkStart w:id="11" w:name="_Toc203645528"/>
+      <w:bookmarkStart w:id="11" w:name="_Toc202362473"/>
+      <w:bookmarkStart w:id="12" w:name="_Toc203645528"/>
       <w:r>
         <w:rPr>
           <w:rFonts w:ascii="Calibri" w:hAnsi="Calibri" w:cs="Calibri"/>
@@ -4601,8 +4617,8 @@
         <w:lastRenderedPageBreak/>
         <w:t>نطاق الاعمال</w:t>
       </w:r>
-      <w:bookmarkEnd w:id="10"/>
       <w:bookmarkEnd w:id="11"/>
+      <w:bookmarkEnd w:id="12"/>
       <w:r>
         <w:rPr>
           <w:rFonts w:ascii="Calibri" w:hAnsi="Calibri" w:cs="Calibri"/>
@@ -4633,9 +4649,9 @@
           <w:rtl/>
         </w:rPr>
       </w:pPr>
-      <w:bookmarkStart w:id="12" w:name="_Toc202204239"/>
-      <w:bookmarkStart w:id="13" w:name="_Toc202362474"/>
-      <w:bookmarkStart w:id="14" w:name="_Toc203645529"/>
+      <w:bookmarkStart w:id="13" w:name="_Toc202204239"/>
+      <w:bookmarkStart w:id="14" w:name="_Toc202362474"/>
+      <w:bookmarkStart w:id="15" w:name="_Toc203645529"/>
       <w:r>
         <w:rPr>
           <w:rFonts w:ascii="Calibri" w:hAnsi="Calibri" w:cs="Calibri"/>
@@ -4648,9 +4664,9 @@
         </w:rPr>
         <w:t>نطاق اعمال التشغيل والصيانة</w:t>
       </w:r>
-      <w:bookmarkEnd w:id="12"/>
       <w:bookmarkEnd w:id="13"/>
       <w:bookmarkEnd w:id="14"/>
+      <w:bookmarkEnd w:id="15"/>
       <w:r>
         <w:rPr>
           <w:rFonts w:ascii="Calibri" w:hAnsi="Calibri" w:cs="Calibri"/>
@@ -4770,6 +4786,7 @@
           <w:numId w:val="28"/>
         </w:numPr>
         <w:bidi/>
+        <w:spacing w:after="0" w:line="360" w:lineRule="auto"/>
         <w:rPr>
           <w:rFonts w:ascii="Calibri" w:hAnsi="Calibri" w:cs="Calibri"/>
         </w:rPr>
@@ -4790,6 +4807,7 @@
           <w:numId w:val="28"/>
         </w:numPr>
         <w:bidi/>
+        <w:spacing w:after="0" w:line="360" w:lineRule="auto"/>
         <w:rPr>
           <w:rFonts w:ascii="Calibri" w:hAnsi="Calibri" w:cs="Calibri"/>
         </w:rPr>
@@ -4810,6 +4828,7 @@
           <w:numId w:val="28"/>
         </w:numPr>
         <w:bidi/>
+        <w:spacing w:after="0" w:line="360" w:lineRule="auto"/>
         <w:rPr>
           <w:rFonts w:ascii="Calibri" w:hAnsi="Calibri" w:cs="Calibri"/>
         </w:rPr>
@@ -4822,18 +4841,6 @@
         </w:rPr>
         <w:t xml:space="preserve">متابعة اداء المعدات ومحطة المعالجة فى ضوء التقارير الشهرية وتسجيل القراءات اليومية (مرفق </w:t>
       </w:r>
-    </w:p>
-    <w:p>
-      <w:pPr>
-        <w:numPr>
-          <w:ilvl w:val="1"/>
-          <w:numId w:val="28"/>
-        </w:numPr>
-        <w:bidi/>
-        <w:rPr>
-          <w:rFonts w:ascii="Calibri" w:hAnsi="Calibri" w:cs="Calibri"/>
-        </w:rPr>
-      </w:pPr>
       <w:r>
         <w:rPr>
           <w:rFonts w:ascii="Calibri" w:hAnsi="Calibri" w:cs="Calibri"/>
@@ -4964,7 +4971,6 @@
           <w:sz w:val="24"/>
           <w:szCs w:val="24"/>
           <w:u w:val="single"/>
-          <w:rtl/>
         </w:rPr>
       </w:pPr>
       <w:r>
@@ -4982,8 +4988,27 @@
     </w:p>
     <w:p>
       <w:pPr>
+        <w:bidi/>
+        <w:spacing w:after="0"/>
+        <w:ind w:left="720"/>
+      </w:pPr>
+      <w:r>
+        <w:t>{#</w:t>
+      </w:r>
+      <w:proofErr w:type="spellStart"/>
+      <w:r>
+        <w:t>hasDaily</w:t>
+      </w:r>
+      <w:proofErr w:type="spellEnd"/>
+      <w:r>
+        <w:t>}</w:t>
+      </w:r>
+    </w:p>
+    <w:p>
+      <w:pPr>
         <w:pStyle w:val="ListParagraph"/>
         <w:bidi/>
+        <w:spacing w:after="0"/>
         <w:rPr>
           <w:rFonts w:ascii="Calibri" w:hAnsi="Calibri" w:cs="Calibri"/>
         </w:rPr>
@@ -5004,6 +5029,34 @@
           <w:bCs/>
         </w:rPr>
         <w:t>:</w:t>
+      </w:r>
+    </w:p>
+    <w:p>
+      <w:pPr>
+        <w:bidi/>
+        <w:spacing w:after="0"/>
+        <w:ind w:left="720"/>
+      </w:pPr>
+      <w:r>
+        <w:t>{#</w:t>
+      </w:r>
+      <w:proofErr w:type="spellStart"/>
+      <w:r>
+        <w:t>maintenanceTasks</w:t>
+      </w:r>
+      <w:proofErr w:type="spellEnd"/>
+      <w:r>
+        <w:t>}</w:t>
+      </w:r>
+    </w:p>
+    <w:p>
+      <w:pPr>
+        <w:bidi/>
+        <w:spacing w:after="0"/>
+        <w:ind w:left="720"/>
+      </w:pPr>
+      <w:r>
+        <w:t>{#daily}</w:t>
       </w:r>
     </w:p>
     <w:p>
@@ -5011,32 +5064,132 @@
         <w:pStyle w:val="ListParagraph"/>
         <w:numPr>
           <w:ilvl w:val="0"/>
-          <w:numId w:val="13"/>
+          <w:numId w:val="32"/>
         </w:numPr>
         <w:bidi/>
-        <w:rPr>
-          <w:rFonts w:ascii="Calibri" w:hAnsi="Calibri" w:cs="Calibri"/>
-        </w:rPr>
-      </w:pPr>
-      <w:r>
-        <w:rPr>
-          <w:rFonts w:ascii="Calibri" w:hAnsi="Calibri" w:cs="Calibri"/>
-          <w:rtl/>
-        </w:rPr>
-        <w:t>فحص وتشغيل وحدات المصافي ، والتهوي</w:t>
-      </w:r>
-      <w:r>
-        <w:rPr>
-          <w:rFonts w:ascii="Calibri" w:hAnsi="Calibri" w:cs="Calibri" w:hint="cs"/>
-          <w:rtl/>
-        </w:rPr>
-        <w:t xml:space="preserve">ه و الفلاتر .....الخ </w:t>
-      </w:r>
-      <w:r>
-        <w:rPr>
-          <w:rFonts w:ascii="Calibri" w:hAnsi="Calibri" w:cs="Calibri"/>
-        </w:rPr>
-        <w:t>.</w:t>
+        <w:spacing w:after="0"/>
+      </w:pPr>
+      <w:r>
+        <w:t>{value}</w:t>
+      </w:r>
+    </w:p>
+    <w:p>
+      <w:pPr>
+        <w:bidi/>
+        <w:spacing w:after="0"/>
+        <w:ind w:left="720"/>
+      </w:pPr>
+      <w:r>
+        <w:t>{/daily}</w:t>
+      </w:r>
+    </w:p>
+    <w:p>
+      <w:pPr>
+        <w:bidi/>
+        <w:spacing w:after="0"/>
+        <w:ind w:left="720"/>
+      </w:pPr>
+      <w:r>
+        <w:t>{/</w:t>
+      </w:r>
+      <w:proofErr w:type="spellStart"/>
+      <w:r>
+        <w:t>maintenanceTasks</w:t>
+      </w:r>
+      <w:proofErr w:type="spellEnd"/>
+      <w:r>
+        <w:t>}</w:t>
+      </w:r>
+    </w:p>
+    <w:p>
+      <w:pPr>
+        <w:bidi/>
+        <w:spacing w:after="0"/>
+        <w:ind w:left="720"/>
+      </w:pPr>
+      <w:r>
+        <w:t>{/</w:t>
+      </w:r>
+      <w:proofErr w:type="spellStart"/>
+      <w:r>
+        <w:t>hasDaily</w:t>
+      </w:r>
+      <w:proofErr w:type="spellEnd"/>
+      <w:r>
+        <w:t>}</w:t>
+      </w:r>
+    </w:p>
+    <w:p>
+      <w:pPr>
+        <w:bidi/>
+        <w:spacing w:after="0"/>
+        <w:ind w:left="720"/>
+      </w:pPr>
+      <w:r>
+        <w:t>{#</w:t>
+      </w:r>
+      <w:proofErr w:type="spellStart"/>
+      <w:r>
+        <w:t>hasWeekly</w:t>
+      </w:r>
+      <w:proofErr w:type="spellEnd"/>
+      <w:r>
+        <w:t>}</w:t>
+      </w:r>
+    </w:p>
+    <w:p>
+      <w:pPr>
+        <w:pStyle w:val="ListParagraph"/>
+        <w:bidi/>
+        <w:spacing w:after="0"/>
+        <w:rPr>
+          <w:rFonts w:ascii="Calibri" w:hAnsi="Calibri" w:cs="Calibri"/>
+        </w:rPr>
+      </w:pPr>
+      <w:r>
+        <w:rPr>
+          <w:rFonts w:ascii="Calibri" w:hAnsi="Calibri" w:cs="Calibri"/>
+          <w:b/>
+          <w:bCs/>
+          <w:rtl/>
+        </w:rPr>
+        <w:t>تشمل الجداول الأسبوعية</w:t>
+      </w:r>
+      <w:r>
+        <w:rPr>
+          <w:rFonts w:ascii="Calibri" w:hAnsi="Calibri" w:cs="Calibri"/>
+          <w:b/>
+          <w:bCs/>
+        </w:rPr>
+        <w:t>:</w:t>
+      </w:r>
+    </w:p>
+    <w:p>
+      <w:pPr>
+        <w:bidi/>
+        <w:spacing w:after="0"/>
+        <w:ind w:left="720"/>
+      </w:pPr>
+      <w:r>
+        <w:t>{#</w:t>
+      </w:r>
+      <w:proofErr w:type="spellStart"/>
+      <w:r>
+        <w:t>maintenanceTasks</w:t>
+      </w:r>
+      <w:proofErr w:type="spellEnd"/>
+      <w:r>
+        <w:t>}</w:t>
+      </w:r>
+    </w:p>
+    <w:p>
+      <w:pPr>
+        <w:bidi/>
+        <w:spacing w:after="0"/>
+        <w:ind w:left="720"/>
+      </w:pPr>
+      <w:r>
+        <w:t>{#weekly}</w:t>
       </w:r>
     </w:p>
     <w:p>
@@ -5044,25 +5197,150 @@
         <w:pStyle w:val="ListParagraph"/>
         <w:numPr>
           <w:ilvl w:val="0"/>
-          <w:numId w:val="13"/>
+          <w:numId w:val="32"/>
         </w:numPr>
         <w:bidi/>
-        <w:rPr>
-          <w:rFonts w:ascii="Calibri" w:hAnsi="Calibri" w:cs="Calibri"/>
-        </w:rPr>
-      </w:pPr>
-      <w:r>
-        <w:rPr>
-          <w:rFonts w:ascii="Calibri" w:hAnsi="Calibri" w:cs="Calibri"/>
-          <w:rtl/>
-        </w:rPr>
-        <w:t>قياس المتغيرات التشغيلية</w:t>
-      </w:r>
-      <w:r>
-        <w:rPr>
-          <w:rFonts w:ascii="Calibri" w:hAnsi="Calibri" w:cs="Calibri"/>
-        </w:rPr>
-        <w:t>.</w:t>
+        <w:spacing w:after="0"/>
+      </w:pPr>
+      <w:r>
+        <w:t>{value}</w:t>
+      </w:r>
+    </w:p>
+    <w:p>
+      <w:pPr>
+        <w:bidi/>
+        <w:spacing w:after="0"/>
+        <w:ind w:left="720"/>
+      </w:pPr>
+      <w:r>
+        <w:t>{/weekly}</w:t>
+      </w:r>
+    </w:p>
+    <w:p>
+      <w:pPr>
+        <w:bidi/>
+        <w:spacing w:after="0"/>
+        <w:ind w:left="720"/>
+      </w:pPr>
+      <w:r>
+        <w:t>{/</w:t>
+      </w:r>
+      <w:proofErr w:type="spellStart"/>
+      <w:r>
+        <w:t>maintenanceTasks</w:t>
+      </w:r>
+      <w:proofErr w:type="spellEnd"/>
+      <w:r>
+        <w:t>}</w:t>
+      </w:r>
+    </w:p>
+    <w:p>
+      <w:pPr>
+        <w:bidi/>
+        <w:spacing w:after="0"/>
+        <w:ind w:left="720"/>
+        <w:rPr>
+          <w:rtl/>
+        </w:rPr>
+      </w:pPr>
+      <w:r>
+        <w:t>{/</w:t>
+      </w:r>
+      <w:proofErr w:type="spellStart"/>
+      <w:r>
+        <w:t>hasWeekly</w:t>
+      </w:r>
+      <w:proofErr w:type="spellEnd"/>
+      <w:r>
+        <w:t>}</w:t>
+      </w:r>
+    </w:p>
+    <w:p>
+      <w:pPr>
+        <w:pStyle w:val="ListParagraph"/>
+        <w:bidi/>
+        <w:spacing w:after="0"/>
+      </w:pPr>
+      <w:r>
+        <w:t>{#</w:t>
+      </w:r>
+      <w:bookmarkStart w:id="16" w:name="_Hlk205256185"/>
+      <w:proofErr w:type="spellStart"/>
+      <w:r>
+        <w:t>hasMonthly</w:t>
+      </w:r>
+      <w:bookmarkEnd w:id="16"/>
+      <w:proofErr w:type="spellEnd"/>
+      <w:r>
+        <w:t>}</w:t>
+      </w:r>
+    </w:p>
+    <w:p>
+      <w:pPr>
+        <w:pStyle w:val="ListParagraph"/>
+        <w:bidi/>
+        <w:spacing w:after="0"/>
+        <w:rPr>
+          <w:rFonts w:ascii="Calibri" w:hAnsi="Calibri" w:cs="Calibri"/>
+          <w:b/>
+          <w:bCs/>
+        </w:rPr>
+      </w:pPr>
+      <w:r>
+        <w:rPr>
+          <w:rFonts w:ascii="Calibri" w:hAnsi="Calibri" w:cs="Calibri"/>
+          <w:b/>
+          <w:bCs/>
+          <w:rtl/>
+        </w:rPr>
+        <w:t xml:space="preserve">تشمل الجداول </w:t>
+      </w:r>
+      <w:r>
+        <w:rPr>
+          <w:rFonts w:ascii="Calibri" w:hAnsi="Calibri" w:cs="Calibri" w:hint="cs"/>
+          <w:b/>
+          <w:bCs/>
+          <w:rtl/>
+          <w:lang w:bidi="ar-EG"/>
+        </w:rPr>
+        <w:t>الشهرية</w:t>
+      </w:r>
+      <w:r>
+        <w:rPr>
+          <w:rFonts w:ascii="Calibri" w:hAnsi="Calibri" w:cs="Calibri"/>
+          <w:b/>
+          <w:bCs/>
+        </w:rPr>
+        <w:t>:</w:t>
+      </w:r>
+    </w:p>
+    <w:p>
+      <w:pPr>
+        <w:bidi/>
+        <w:spacing w:after="0"/>
+        <w:ind w:left="720"/>
+      </w:pPr>
+      <w:r>
+        <w:t>{#</w:t>
+      </w:r>
+      <w:proofErr w:type="spellStart"/>
+      <w:r>
+        <w:t>maintenanceTasks</w:t>
+      </w:r>
+      <w:proofErr w:type="spellEnd"/>
+      <w:r>
+        <w:t>}</w:t>
+      </w:r>
+    </w:p>
+    <w:p>
+      <w:pPr>
+        <w:bidi/>
+        <w:spacing w:after="0"/>
+        <w:ind w:left="720"/>
+      </w:pPr>
+      <w:r>
+        <w:lastRenderedPageBreak/>
+        <w:t>{#monthly}</w:t>
       </w:r>
     </w:p>
     <w:p>
@@ -5070,171 +5348,67 @@
         <w:pStyle w:val="ListParagraph"/>
         <w:numPr>
           <w:ilvl w:val="0"/>
-          <w:numId w:val="13"/>
+          <w:numId w:val="32"/>
         </w:numPr>
         <w:bidi/>
-        <w:rPr>
-          <w:rFonts w:ascii="Calibri" w:hAnsi="Calibri" w:cs="Calibri"/>
-        </w:rPr>
-      </w:pPr>
-      <w:r>
-        <w:rPr>
-          <w:rFonts w:ascii="Calibri" w:hAnsi="Calibri" w:cs="Calibri"/>
-          <w:rtl/>
-        </w:rPr>
-        <w:t>تسجيل الملاحظات والأعطال</w:t>
-      </w:r>
-      <w:r>
-        <w:rPr>
-          <w:rFonts w:ascii="Calibri" w:hAnsi="Calibri" w:cs="Calibri"/>
-        </w:rPr>
-        <w:t>.</w:t>
-      </w:r>
-    </w:p>
-    <w:p>
-      <w:pPr>
-        <w:pStyle w:val="ListParagraph"/>
+        <w:spacing w:after="0"/>
+      </w:pPr>
+      <w:r>
+        <w:t>{value}</w:t>
+      </w:r>
+    </w:p>
+    <w:p>
+      <w:pPr>
         <w:bidi/>
-        <w:rPr>
-          <w:rFonts w:ascii="Calibri" w:hAnsi="Calibri" w:cs="Calibri"/>
-        </w:rPr>
-      </w:pPr>
-      <w:r>
-        <w:rPr>
-          <w:rFonts w:ascii="Calibri" w:hAnsi="Calibri" w:cs="Calibri"/>
-          <w:b/>
-          <w:bCs/>
-          <w:rtl/>
-        </w:rPr>
-        <w:t>تشمل الجداول الأسبوعية</w:t>
-      </w:r>
-      <w:r>
-        <w:rPr>
-          <w:rFonts w:ascii="Calibri" w:hAnsi="Calibri" w:cs="Calibri"/>
-          <w:b/>
-          <w:bCs/>
-        </w:rPr>
-        <w:t>:</w:t>
-      </w:r>
-    </w:p>
-    <w:p>
-      <w:pPr>
-        <w:pStyle w:val="ListParagraph"/>
-        <w:numPr>
-          <w:ilvl w:val="0"/>
-          <w:numId w:val="14"/>
-        </w:numPr>
+        <w:spacing w:after="0"/>
+        <w:ind w:left="720"/>
+      </w:pPr>
+      <w:r>
+        <w:t>{/monthly}</w:t>
+      </w:r>
+    </w:p>
+    <w:p>
+      <w:pPr>
         <w:bidi/>
-        <w:rPr>
-          <w:rFonts w:ascii="Calibri" w:hAnsi="Calibri" w:cs="Calibri"/>
-        </w:rPr>
-      </w:pPr>
-      <w:r>
-        <w:rPr>
-          <w:rFonts w:ascii="Calibri" w:hAnsi="Calibri" w:cs="Calibri"/>
-          <w:rtl/>
-        </w:rPr>
-        <w:t>فحص الصمامات والمحابس الرئيسية</w:t>
-      </w:r>
-      <w:r>
-        <w:rPr>
-          <w:rFonts w:ascii="Calibri" w:hAnsi="Calibri" w:cs="Calibri"/>
-        </w:rPr>
-        <w:t>.</w:t>
-      </w:r>
-    </w:p>
-    <w:p>
-      <w:pPr>
-        <w:pStyle w:val="ListParagraph"/>
+        <w:spacing w:after="0"/>
+        <w:ind w:left="720"/>
+      </w:pPr>
+      <w:r>
+        <w:t>{/</w:t>
+      </w:r>
+      <w:proofErr w:type="spellStart"/>
+      <w:r>
+        <w:t>maintenanceTasks</w:t>
+      </w:r>
+      <w:proofErr w:type="spellEnd"/>
+      <w:r>
+        <w:t>}</w:t>
+      </w:r>
+    </w:p>
+    <w:p>
+      <w:pPr>
         <w:bidi/>
-        <w:rPr>
-          <w:rFonts w:ascii="Calibri" w:hAnsi="Calibri" w:cs="Calibri"/>
-        </w:rPr>
-      </w:pPr>
-      <w:r>
-        <w:rPr>
-          <w:rFonts w:ascii="Calibri" w:hAnsi="Calibri" w:cs="Calibri"/>
-          <w:b/>
-          <w:bCs/>
-          <w:rtl/>
-        </w:rPr>
-        <w:t>تشمل الجداول الشهرية</w:t>
-      </w:r>
-      <w:r>
-        <w:rPr>
-          <w:rFonts w:ascii="Calibri" w:hAnsi="Calibri" w:cs="Calibri"/>
-          <w:b/>
-          <w:bCs/>
-        </w:rPr>
-        <w:t>:</w:t>
-      </w:r>
-    </w:p>
-    <w:p>
-      <w:pPr>
-        <w:pStyle w:val="ListParagraph"/>
-        <w:numPr>
-          <w:ilvl w:val="0"/>
-          <w:numId w:val="15"/>
-        </w:numPr>
+        <w:spacing w:after="0"/>
+        <w:ind w:left="720"/>
+      </w:pPr>
+      <w:r>
+        <w:t>{/</w:t>
+      </w:r>
+      <w:proofErr w:type="spellStart"/>
+      <w:r>
+        <w:t>hasMonthly</w:t>
+      </w:r>
+      <w:proofErr w:type="spellEnd"/>
+      <w:r>
+        <w:t>}</w:t>
+      </w:r>
+    </w:p>
+    <w:p>
+      <w:pPr>
         <w:bidi/>
-        <w:rPr>
-          <w:rFonts w:ascii="Calibri" w:hAnsi="Calibri" w:cs="Calibri"/>
-        </w:rPr>
-      </w:pPr>
-      <w:r>
-        <w:rPr>
-          <w:rFonts w:ascii="Calibri" w:hAnsi="Calibri" w:cs="Calibri"/>
-          <w:rtl/>
-        </w:rPr>
-        <w:t>مراجعة أداء المعدات مقارنة بالمعدلات التصميمية</w:t>
-      </w:r>
-      <w:r>
-        <w:rPr>
-          <w:rFonts w:ascii="Calibri" w:hAnsi="Calibri" w:cs="Calibri"/>
-        </w:rPr>
-        <w:t>.</w:t>
-      </w:r>
-    </w:p>
-    <w:p>
-      <w:pPr>
-        <w:pStyle w:val="ListParagraph"/>
-        <w:numPr>
-          <w:ilvl w:val="0"/>
-          <w:numId w:val="15"/>
-        </w:numPr>
-        <w:bidi/>
-        <w:rPr>
-          <w:rFonts w:ascii="Calibri" w:hAnsi="Calibri" w:cs="Calibri"/>
-        </w:rPr>
-      </w:pPr>
-      <w:r>
-        <w:rPr>
-          <w:rFonts w:ascii="Calibri" w:hAnsi="Calibri" w:cs="Calibri"/>
-          <w:rtl/>
-        </w:rPr>
-        <w:t>إصدار تقرير تشغيلي  يتضمن الأداء، الصعوبات، والمقترحات</w:t>
-      </w:r>
-      <w:r>
-        <w:rPr>
-          <w:rFonts w:ascii="Calibri" w:hAnsi="Calibri" w:cs="Calibri"/>
-        </w:rPr>
-        <w:t>.</w:t>
-      </w:r>
-    </w:p>
-    <w:p>
-      <w:pPr>
-        <w:bidi/>
-        <w:rPr>
-          <w:rFonts w:ascii="Calibri" w:hAnsi="Calibri" w:cs="Calibri"/>
-          <w:rtl/>
-        </w:rPr>
-      </w:pPr>
-    </w:p>
-    <w:p>
-      <w:pPr>
-        <w:bidi/>
-        <w:rPr>
-          <w:rFonts w:ascii="Calibri" w:hAnsi="Calibri" w:cs="Calibri"/>
+        <w:spacing w:after="0"/>
+        <w:ind w:left="720"/>
+        <w:rPr>
           <w:rtl/>
         </w:rPr>
       </w:pPr>
@@ -5408,7 +5582,6 @@
           <w:rFonts w:ascii="Calibri" w:hAnsi="Calibri" w:cs="Calibri"/>
           <w:rtl/>
         </w:rPr>
-        <w:lastRenderedPageBreak/>
         <w:t>تقليل الأعطال والتكاليف المرتبطة بها</w:t>
       </w:r>
       <w:r>
@@ -5472,6 +5645,14 @@
     </w:p>
     <w:p>
       <w:pPr>
+        <w:bidi/>
+        <w:rPr>
+          <w:rFonts w:ascii="Calibri" w:hAnsi="Calibri" w:cs="Calibri"/>
+        </w:rPr>
+      </w:pPr>
+    </w:p>
+    <w:p>
+      <w:pPr>
         <w:pStyle w:val="ListParagraph"/>
         <w:bidi/>
         <w:rPr>
@@ -5498,8 +5679,10 @@
           <w:numId w:val="19"/>
         </w:numPr>
         <w:bidi/>
-        <w:rPr>
-          <w:rFonts w:ascii="Calibri" w:hAnsi="Calibri" w:cs="Calibri"/>
+        <w:spacing w:line="360" w:lineRule="auto"/>
+        <w:rPr>
+          <w:rFonts w:ascii="Calibri" w:hAnsi="Calibri" w:cs="Calibri"/>
+          <w:u w:val="single"/>
         </w:rPr>
       </w:pPr>
       <w:r>
@@ -5507,17 +5690,40 @@
           <w:rFonts w:ascii="Calibri" w:hAnsi="Calibri" w:cs="Calibri"/>
           <w:b/>
           <w:bCs/>
+          <w:u w:val="single"/>
           <w:rtl/>
         </w:rPr>
         <w:t>صيانة يومية</w:t>
       </w:r>
       <w:r>
         <w:rPr>
-          <w:rFonts w:ascii="Calibri" w:hAnsi="Calibri" w:cs="Calibri"/>
+          <w:rFonts w:ascii="Calibri" w:hAnsi="Calibri" w:cs="Calibri" w:hint="cs"/>
           <w:b/>
           <w:bCs/>
-        </w:rPr>
-        <w:t xml:space="preserve"> (Daily Checks):</w:t>
+          <w:u w:val="single"/>
+          <w:rtl/>
+        </w:rPr>
+        <w:t xml:space="preserve"> </w:t>
+      </w:r>
+      <w:r>
+        <w:rPr>
+          <w:rFonts w:ascii="Calibri" w:hAnsi="Calibri" w:cs="Calibri"/>
+          <w:b/>
+          <w:bCs/>
+          <w:u w:val="single"/>
+        </w:rPr>
+        <w:t xml:space="preserve"> (Daily Checks)</w:t>
+      </w:r>
+      <w:r>
+        <w:rPr>
+          <w:rFonts w:ascii="Calibri" w:hAnsi="Calibri" w:cs="Calibri" w:hint="cs"/>
+          <w:b/>
+          <w:bCs/>
+          <w:u w:val="single"/>
+          <w:rtl/>
+          <w:lang w:bidi="ar-EG"/>
+        </w:rPr>
+        <w:t>:</w:t>
       </w:r>
     </w:p>
     <w:p>
@@ -5606,8 +5812,10 @@
           <w:numId w:val="19"/>
         </w:numPr>
         <w:bidi/>
-        <w:rPr>
-          <w:rFonts w:ascii="Calibri" w:hAnsi="Calibri" w:cs="Calibri"/>
+        <w:spacing w:line="360" w:lineRule="auto"/>
+        <w:rPr>
+          <w:rFonts w:ascii="Calibri" w:hAnsi="Calibri" w:cs="Calibri"/>
+          <w:u w:val="single"/>
         </w:rPr>
       </w:pPr>
       <w:r>
@@ -5615,17 +5823,50 @@
           <w:rFonts w:ascii="Calibri" w:hAnsi="Calibri" w:cs="Calibri"/>
           <w:b/>
           <w:bCs/>
+          <w:u w:val="single"/>
           <w:rtl/>
         </w:rPr>
         <w:t>صيانة وقائية دورية</w:t>
       </w:r>
       <w:r>
         <w:rPr>
-          <w:rFonts w:ascii="Calibri" w:hAnsi="Calibri" w:cs="Calibri"/>
+          <w:rFonts w:ascii="Calibri" w:hAnsi="Calibri" w:cs="Calibri" w:hint="cs"/>
           <w:b/>
           <w:bCs/>
-        </w:rPr>
-        <w:t xml:space="preserve"> (Preventive Maintenance):</w:t>
+          <w:u w:val="single"/>
+          <w:rtl/>
+        </w:rPr>
+        <w:t xml:space="preserve"> </w:t>
+      </w:r>
+      <w:r>
+        <w:rPr>
+          <w:rFonts w:ascii="Calibri" w:hAnsi="Calibri" w:cs="Calibri"/>
+          <w:b/>
+          <w:bCs/>
+          <w:u w:val="single"/>
+        </w:rPr>
+        <w:t>(Preventive Maintenance)</w:t>
+      </w:r>
+      <w:r>
+        <w:rPr>
+          <w:rFonts w:ascii="Calibri" w:hAnsi="Calibri" w:cs="Calibri" w:hint="cs"/>
+          <w:b/>
+          <w:bCs/>
+          <w:u w:val="single"/>
+          <w:rtl/>
+        </w:rPr>
+        <w:t xml:space="preserve"> </w:t>
+      </w:r>
+      <w:r>
+        <w:rPr>
+          <w:rFonts w:ascii="Calibri" w:hAnsi="Calibri" w:cs="Calibri" w:hint="cs"/>
+          <w:b/>
+          <w:bCs/>
+          <w:u w:val="single"/>
+          <w:rtl/>
+          <w:lang w:bidi="ar-EG"/>
+        </w:rPr>
+        <w:t>:</w:t>
       </w:r>
     </w:p>
     <w:p>
@@ -5714,8 +5955,10 @@
           <w:numId w:val="19"/>
         </w:numPr>
         <w:bidi/>
-        <w:rPr>
-          <w:rFonts w:ascii="Calibri" w:hAnsi="Calibri" w:cs="Calibri"/>
+        <w:spacing w:line="360" w:lineRule="auto"/>
+        <w:rPr>
+          <w:rFonts w:ascii="Calibri" w:hAnsi="Calibri" w:cs="Calibri"/>
+          <w:u w:val="single"/>
         </w:rPr>
       </w:pPr>
       <w:r>
@@ -5723,6 +5966,7 @@
           <w:rFonts w:ascii="Calibri" w:hAnsi="Calibri" w:cs="Calibri"/>
           <w:b/>
           <w:bCs/>
+          <w:u w:val="single"/>
           <w:rtl/>
         </w:rPr>
         <w:t>صيانة تصحيحية</w:t>
@@ -5732,8 +5976,29 @@
           <w:rFonts w:ascii="Calibri" w:hAnsi="Calibri" w:cs="Calibri"/>
           <w:b/>
           <w:bCs/>
-        </w:rPr>
-        <w:t xml:space="preserve"> (Corrective Maintenance):</w:t>
+          <w:u w:val="single"/>
+        </w:rPr>
+        <w:t xml:space="preserve"> (Corrective Maintenance)</w:t>
+      </w:r>
+      <w:r>
+        <w:rPr>
+          <w:rFonts w:ascii="Calibri" w:hAnsi="Calibri" w:cs="Calibri"/>
+          <w:b/>
+          <w:bCs/>
+          <w:u w:val="single"/>
+        </w:rPr>
+        <w:t xml:space="preserve"> </w:t>
+      </w:r>
+      <w:r>
+        <w:rPr>
+          <w:rFonts w:ascii="Calibri" w:hAnsi="Calibri" w:cs="Calibri" w:hint="cs"/>
+          <w:b/>
+          <w:bCs/>
+          <w:u w:val="single"/>
+          <w:rtl/>
+          <w:lang w:bidi="ar-EG"/>
+        </w:rPr>
+        <w:t>:</w:t>
       </w:r>
     </w:p>
     <w:p>
@@ -5796,8 +6061,10 @@
           <w:numId w:val="19"/>
         </w:numPr>
         <w:bidi/>
-        <w:rPr>
-          <w:rFonts w:ascii="Calibri" w:hAnsi="Calibri" w:cs="Calibri"/>
+        <w:spacing w:line="360" w:lineRule="auto"/>
+        <w:rPr>
+          <w:rFonts w:ascii="Calibri" w:hAnsi="Calibri" w:cs="Calibri"/>
+          <w:u w:val="single"/>
         </w:rPr>
       </w:pPr>
       <w:r>
@@ -5805,6 +6072,7 @@
           <w:rFonts w:ascii="Calibri" w:hAnsi="Calibri" w:cs="Calibri"/>
           <w:b/>
           <w:bCs/>
+          <w:u w:val="single"/>
           <w:rtl/>
         </w:rPr>
         <w:t>صيانة طارئة</w:t>
@@ -5814,8 +6082,29 @@
           <w:rFonts w:ascii="Calibri" w:hAnsi="Calibri" w:cs="Calibri"/>
           <w:b/>
           <w:bCs/>
-        </w:rPr>
-        <w:t xml:space="preserve"> (Emergency Maintenance):</w:t>
+          <w:u w:val="single"/>
+        </w:rPr>
+        <w:t xml:space="preserve"> (Emergency Maintenance)</w:t>
+      </w:r>
+      <w:r>
+        <w:rPr>
+          <w:rFonts w:ascii="Calibri" w:hAnsi="Calibri" w:cs="Calibri"/>
+          <w:b/>
+          <w:bCs/>
+          <w:u w:val="single"/>
+        </w:rPr>
+        <w:t xml:space="preserve"> </w:t>
+      </w:r>
+      <w:r>
+        <w:rPr>
+          <w:rFonts w:ascii="Calibri" w:hAnsi="Calibri" w:cs="Calibri" w:hint="cs"/>
+          <w:b/>
+          <w:bCs/>
+          <w:u w:val="single"/>
+          <w:rtl/>
+          <w:lang w:bidi="ar-EG"/>
+        </w:rPr>
+        <w:t>:</w:t>
       </w:r>
     </w:p>
     <w:p>
@@ -5852,6 +6141,7 @@
           <w:numId w:val="19"/>
         </w:numPr>
         <w:bidi/>
+        <w:spacing w:line="360" w:lineRule="auto"/>
         <w:rPr>
           <w:rFonts w:ascii="Calibri" w:hAnsi="Calibri" w:cs="Calibri"/>
         </w:rPr>
@@ -5869,18 +6159,6 @@
         </w:rPr>
         <w:t>.</w:t>
       </w:r>
-    </w:p>
-    <w:p>
-      <w:pPr>
-        <w:pStyle w:val="ListParagraph"/>
-        <w:bidi/>
-        <w:rPr>
-          <w:rFonts w:ascii="Calibri" w:hAnsi="Calibri" w:cs="Calibri"/>
-          <w:b/>
-          <w:bCs/>
-          <w:rtl/>
-        </w:rPr>
-      </w:pPr>
     </w:p>
     <w:p>
       <w:pPr>
@@ -5909,12 +6187,14 @@
           <w:u w:val="single"/>
           <w:rtl/>
         </w:rPr>
+        <w:lastRenderedPageBreak/>
         <w:t>إدارة الكيماويات</w:t>
       </w:r>
     </w:p>
     <w:p>
       <w:pPr>
         <w:bidi/>
+        <w:spacing w:after="0"/>
       </w:pPr>
       <w:r>
         <w:t>{#</w:t>
@@ -5936,6 +6216,7 @@
           <w:numId w:val="16"/>
         </w:numPr>
         <w:bidi/>
+        <w:spacing w:after="0"/>
         <w:rPr>
           <w:rFonts w:ascii="Calibri" w:hAnsi="Calibri" w:cs="Calibri"/>
         </w:rPr>
@@ -5950,6 +6231,7 @@
     <w:p>
       <w:pPr>
         <w:bidi/>
+        <w:spacing w:after="0"/>
         <w:rPr>
           <w:rFonts w:ascii="Calibri" w:hAnsi="Calibri" w:cs="Calibri"/>
         </w:rPr>
@@ -5974,72 +6256,10 @@
         </w:rPr>
         <w:t>}</w:t>
       </w:r>
-      <w:bookmarkStart w:id="15" w:name="_GoBack"/>
-      <w:bookmarkEnd w:id="15"/>
-    </w:p>
-    <w:p>
-      <w:pPr>
-        <w:pStyle w:val="ListParagraph"/>
+    </w:p>
+    <w:p>
+      <w:pPr>
         <w:bidi/>
-        <w:ind w:left="1080"/>
-        <w:rPr>
-          <w:rFonts w:ascii="Calibri" w:hAnsi="Calibri" w:cs="Calibri"/>
-          <w:rtl/>
-        </w:rPr>
-      </w:pPr>
-    </w:p>
-    <w:p>
-      <w:pPr>
-        <w:bidi/>
-        <w:ind w:left="720"/>
-        <w:rPr>
-          <w:rFonts w:ascii="Calibri" w:hAnsi="Calibri" w:cs="Calibri"/>
-          <w:rtl/>
-        </w:rPr>
-      </w:pPr>
-    </w:p>
-    <w:p>
-      <w:pPr>
-        <w:bidi/>
-        <w:ind w:left="720"/>
-        <w:rPr>
-          <w:rFonts w:ascii="Calibri" w:hAnsi="Calibri" w:cs="Calibri"/>
-          <w:rtl/>
-        </w:rPr>
-      </w:pPr>
-    </w:p>
-    <w:p>
-      <w:pPr>
-        <w:bidi/>
-        <w:ind w:left="720"/>
-        <w:rPr>
-          <w:rFonts w:ascii="Calibri" w:hAnsi="Calibri" w:cs="Calibri"/>
-          <w:rtl/>
-        </w:rPr>
-      </w:pPr>
-    </w:p>
-    <w:p>
-      <w:pPr>
-        <w:bidi/>
-        <w:ind w:left="720"/>
-        <w:rPr>
-          <w:rFonts w:ascii="Calibri" w:hAnsi="Calibri" w:cs="Calibri"/>
-        </w:rPr>
-      </w:pPr>
-    </w:p>
-    <w:p>
-      <w:pPr>
-        <w:bidi/>
-        <w:ind w:left="720"/>
-        <w:rPr>
-          <w:rFonts w:ascii="Calibri" w:hAnsi="Calibri" w:cs="Calibri"/>
-        </w:rPr>
-      </w:pPr>
-    </w:p>
-    <w:p>
-      <w:pPr>
-        <w:bidi/>
-        <w:ind w:left="720"/>
         <w:rPr>
           <w:rFonts w:ascii="Calibri" w:hAnsi="Calibri" w:cs="Calibri"/>
           <w:rtl/>
@@ -6063,9 +6283,9 @@
           <w:rtl/>
         </w:rPr>
       </w:pPr>
-      <w:bookmarkStart w:id="16" w:name="_Toc1376050"/>
-      <w:bookmarkStart w:id="17" w:name="_Toc129799343"/>
-      <w:bookmarkStart w:id="18" w:name="_Toc203645542"/>
+      <w:bookmarkStart w:id="17" w:name="_Toc1376050"/>
+      <w:bookmarkStart w:id="18" w:name="_Toc129799343"/>
+      <w:bookmarkStart w:id="19" w:name="_Toc203645542"/>
       <w:r>
         <w:rPr>
           <w:rFonts w:ascii="Calibri" w:hAnsi="Calibri" w:cs="Calibri"/>
@@ -6075,17 +6295,17 @@
           <w:szCs w:val="24"/>
           <w:rtl/>
         </w:rPr>
-        <w:lastRenderedPageBreak/>
         <w:t>أعمال لا يشملها عرضنا</w:t>
       </w:r>
-      <w:bookmarkEnd w:id="16"/>
       <w:bookmarkEnd w:id="17"/>
       <w:bookmarkEnd w:id="18"/>
+      <w:bookmarkEnd w:id="19"/>
     </w:p>
     <w:p>
       <w:pPr>
         <w:pStyle w:val="ListParagraph"/>
         <w:bidi/>
+        <w:spacing w:after="0" w:line="480" w:lineRule="auto"/>
         <w:rPr>
           <w:rFonts w:ascii="Calibri" w:hAnsi="Calibri" w:cs="Calibri"/>
           <w:b/>
@@ -6117,18 +6337,7 @@
       <w:pPr>
         <w:pStyle w:val="ListParagraph"/>
         <w:bidi/>
-        <w:rPr>
-          <w:rFonts w:ascii="Calibri" w:hAnsi="Calibri" w:cs="Calibri"/>
-          <w:b/>
-          <w:bCs/>
-          <w:lang w:bidi="ar-EG"/>
-        </w:rPr>
-      </w:pPr>
-    </w:p>
-    <w:p>
-      <w:pPr>
-        <w:pStyle w:val="ListParagraph"/>
-        <w:bidi/>
+        <w:spacing w:after="0" w:line="360" w:lineRule="auto"/>
         <w:rPr>
           <w:rFonts w:ascii="Calibri" w:hAnsi="Calibri" w:cs="Calibri"/>
           <w:rtl/>
@@ -6162,6 +6371,7 @@
           <w:numId w:val="29"/>
         </w:numPr>
         <w:bidi/>
+        <w:spacing w:after="0" w:line="360" w:lineRule="auto"/>
         <w:rPr>
           <w:rFonts w:ascii="Calibri" w:hAnsi="Calibri" w:cs="Calibri"/>
         </w:rPr>
@@ -6176,6 +6386,7 @@
     <w:p>
       <w:pPr>
         <w:bidi/>
+        <w:spacing w:after="0" w:line="360" w:lineRule="auto"/>
         <w:ind w:left="720"/>
         <w:rPr>
           <w:rFonts w:ascii="Calibri" w:hAnsi="Calibri" w:cs="Calibri"/>
@@ -6202,6 +6413,76 @@
         </w:rPr>
         <w:t>}</w:t>
       </w:r>
+    </w:p>
+    <w:p>
+      <w:pPr>
+        <w:bidi/>
+        <w:rPr>
+          <w:rFonts w:ascii="Calibri" w:hAnsi="Calibri" w:cs="Calibri"/>
+          <w:rtl/>
+          <w:lang w:bidi="ar-EG"/>
+        </w:rPr>
+      </w:pPr>
+    </w:p>
+    <w:p>
+      <w:pPr>
+        <w:bidi/>
+        <w:rPr>
+          <w:rFonts w:ascii="Calibri" w:hAnsi="Calibri" w:cs="Calibri"/>
+          <w:rtl/>
+          <w:lang w:bidi="ar-EG"/>
+        </w:rPr>
+      </w:pPr>
+    </w:p>
+    <w:p>
+      <w:pPr>
+        <w:bidi/>
+        <w:rPr>
+          <w:rFonts w:ascii="Calibri" w:hAnsi="Calibri" w:cs="Calibri"/>
+          <w:rtl/>
+          <w:lang w:bidi="ar-EG"/>
+        </w:rPr>
+      </w:pPr>
+    </w:p>
+    <w:p>
+      <w:pPr>
+        <w:bidi/>
+        <w:rPr>
+          <w:rFonts w:ascii="Calibri" w:hAnsi="Calibri" w:cs="Calibri"/>
+          <w:rtl/>
+          <w:lang w:bidi="ar-EG"/>
+        </w:rPr>
+      </w:pPr>
+    </w:p>
+    <w:p>
+      <w:pPr>
+        <w:bidi/>
+        <w:rPr>
+          <w:rFonts w:ascii="Calibri" w:hAnsi="Calibri" w:cs="Calibri"/>
+          <w:rtl/>
+          <w:lang w:bidi="ar-EG"/>
+        </w:rPr>
+      </w:pPr>
+    </w:p>
+    <w:p>
+      <w:pPr>
+        <w:bidi/>
+        <w:rPr>
+          <w:rFonts w:ascii="Calibri" w:hAnsi="Calibri" w:cs="Calibri"/>
+          <w:rtl/>
+          <w:lang w:bidi="ar-EG"/>
+        </w:rPr>
+      </w:pPr>
+    </w:p>
+    <w:p>
+      <w:pPr>
+        <w:bidi/>
+        <w:rPr>
+          <w:rFonts w:ascii="Calibri" w:hAnsi="Calibri" w:cs="Calibri"/>
+          <w:rtl/>
+          <w:lang w:bidi="ar-EG"/>
+        </w:rPr>
+      </w:pPr>
     </w:p>
     <w:p>
       <w:pPr>
@@ -6296,10 +6577,10 @@
           <w:rtl/>
         </w:rPr>
       </w:pPr>
-      <w:bookmarkStart w:id="19" w:name="_Toc203645543"/>
-      <w:bookmarkStart w:id="20" w:name="_Toc524530020"/>
-      <w:bookmarkStart w:id="21" w:name="_Toc61526176"/>
-      <w:bookmarkStart w:id="22" w:name="_Toc128335879"/>
+      <w:bookmarkStart w:id="20" w:name="_Toc203645543"/>
+      <w:bookmarkStart w:id="21" w:name="_Toc524530020"/>
+      <w:bookmarkStart w:id="22" w:name="_Toc61526176"/>
+      <w:bookmarkStart w:id="23" w:name="_Toc128335879"/>
       <w:r>
         <w:rPr>
           <w:rFonts w:ascii="Calibri" w:hAnsi="Calibri" w:cs="Calibri"/>
@@ -6309,9 +6590,10 @@
           <w:szCs w:val="24"/>
           <w:rtl/>
         </w:rPr>
+        <w:lastRenderedPageBreak/>
         <w:t>العرض المالي</w:t>
       </w:r>
-      <w:bookmarkEnd w:id="19"/>
+      <w:bookmarkEnd w:id="20"/>
     </w:p>
     <w:p>
       <w:pPr>
@@ -6330,7 +6612,7 @@
           <w:rtl/>
         </w:rPr>
       </w:pPr>
-      <w:bookmarkStart w:id="23" w:name="_Toc203645544"/>
+      <w:bookmarkStart w:id="24" w:name="_Toc203645544"/>
       <w:r>
         <w:rPr>
           <w:rFonts w:ascii="Calibri" w:hAnsi="Calibri" w:cs="Calibri"/>
@@ -6342,7 +6624,7 @@
         </w:rPr>
         <w:t>الأسعار</w:t>
       </w:r>
-      <w:bookmarkEnd w:id="23"/>
+      <w:bookmarkEnd w:id="24"/>
     </w:p>
     <w:p>
       <w:pPr>
@@ -6358,14 +6640,29 @@
           <w:rFonts w:ascii="Calibri" w:hAnsi="Calibri" w:cs="Calibri"/>
           <w:rtl/>
         </w:rPr>
-        <w:t xml:space="preserve">نقدم لسيادتكم عرضنا المالي طبقا للعرض الفني المقدم  بإجمالي تكلفة </w:t>
-      </w:r>
-      <w:r>
-        <w:rPr>
-          <w:rFonts w:ascii="Calibri" w:hAnsi="Calibri" w:cs="Calibri"/>
-          <w:rtl/>
-        </w:rPr>
-        <w:t>شهريا</w:t>
+        <w:t xml:space="preserve">نقدم لسيادتكم عرضنا المالي طبقا للعرض الفني المقدم  بإجمالي </w:t>
+      </w:r>
+      <w:r>
+        <w:rPr>
+          <w:rFonts w:ascii="Calibri" w:hAnsi="Calibri" w:cs="Calibri" w:hint="cs"/>
+          <w:rtl/>
+          <w:lang w:bidi="ar-EG"/>
+        </w:rPr>
+        <w:t>ال</w:t>
+      </w:r>
+      <w:r>
+        <w:rPr>
+          <w:rFonts w:ascii="Calibri" w:hAnsi="Calibri" w:cs="Calibri"/>
+          <w:rtl/>
+        </w:rPr>
+        <w:t>تكلفة</w:t>
+      </w:r>
+      <w:r>
+        <w:rPr>
+          <w:rFonts w:ascii="Calibri" w:hAnsi="Calibri" w:cs="Calibri" w:hint="cs"/>
+          <w:rtl/>
+        </w:rPr>
+        <w:t xml:space="preserve"> طبقاً للجدول الآتى </w:t>
       </w:r>
       <w:r>
         <w:rPr>
@@ -6402,14 +6699,14 @@
         <w:tblLook w:val="04A0" w:firstRow="1" w:lastRow="0" w:firstColumn="1" w:lastColumn="0" w:noHBand="0" w:noVBand="1"/>
       </w:tblPr>
       <w:tblGrid>
-        <w:gridCol w:w="3336"/>
-        <w:gridCol w:w="2826"/>
-        <w:gridCol w:w="2750"/>
+        <w:gridCol w:w="3108"/>
+        <w:gridCol w:w="2971"/>
+        <w:gridCol w:w="2833"/>
       </w:tblGrid>
       <w:tr>
         <w:tc>
           <w:tcPr>
-            <w:tcW w:w="3336" w:type="dxa"/>
+            <w:tcW w:w="3272" w:type="dxa"/>
             <w:tcBorders>
               <w:top w:val="thinThickSmallGap" w:sz="12" w:space="0" w:color="auto"/>
               <w:bottom w:val="thinThickSmallGap" w:sz="12" w:space="0" w:color="auto"/>
@@ -6436,7 +6733,7 @@
         </w:tc>
         <w:tc>
           <w:tcPr>
-            <w:tcW w:w="2826" w:type="dxa"/>
+            <w:tcW w:w="2971" w:type="dxa"/>
             <w:tcBorders>
               <w:top w:val="thinThickSmallGap" w:sz="12" w:space="0" w:color="auto"/>
               <w:bottom w:val="thinThickSmallGap" w:sz="12" w:space="0" w:color="auto"/>
@@ -6463,7 +6760,7 @@
         </w:tc>
         <w:tc>
           <w:tcPr>
-            <w:tcW w:w="2750" w:type="dxa"/>
+            <w:tcW w:w="2669" w:type="dxa"/>
             <w:tcBorders>
               <w:top w:val="thinThickSmallGap" w:sz="12" w:space="0" w:color="auto"/>
               <w:bottom w:val="thinThickSmallGap" w:sz="12" w:space="0" w:color="auto"/>
@@ -6492,7 +6789,7 @@
       <w:tr>
         <w:tc>
           <w:tcPr>
-            <w:tcW w:w="3336" w:type="dxa"/>
+            <w:tcW w:w="3272" w:type="dxa"/>
             <w:tcBorders>
               <w:top w:val="thinThickSmallGap" w:sz="12" w:space="0" w:color="auto"/>
             </w:tcBorders>
@@ -6512,27 +6809,78 @@
                 <w:rFonts w:ascii="Calibri" w:hAnsi="Calibri" w:cs="Calibri" w:hint="cs"/>
                 <w:rtl/>
               </w:rPr>
-              <w:t xml:space="preserve">اعمال تشغيل وصيانه محطه معالجه مياه الصرف الصحي بمحطه قريه عيون باي </w:t>
-            </w:r>
-            <w:r>
-              <w:rPr>
-                <w:rFonts w:ascii="Calibri" w:hAnsi="Calibri" w:cs="Calibri"/>
-                <w:rtl/>
-              </w:rPr>
-              <w:t>–</w:t>
+              <w:t xml:space="preserve">اعمال تشغيل وصيانه </w:t>
+            </w:r>
+            <w:r>
+              <w:rPr>
+                <w:rFonts w:ascii="Calibri" w:hAnsi="Calibri" w:cs="Calibri"/>
+              </w:rPr>
+              <w:t>{</w:t>
+            </w:r>
+            <w:proofErr w:type="spellStart"/>
+            <w:r>
+              <w:rPr>
+                <w:rFonts w:ascii="Calibri" w:hAnsi="Calibri" w:cs="Calibri"/>
+              </w:rPr>
+              <w:t>plantType</w:t>
+            </w:r>
+            <w:proofErr w:type="spellEnd"/>
+            <w:r>
+              <w:rPr>
+                <w:rFonts w:ascii="Calibri" w:hAnsi="Calibri" w:cs="Calibri"/>
+              </w:rPr>
+              <w:t>}</w:t>
             </w:r>
             <w:r>
               <w:rPr>
                 <w:rFonts w:ascii="Calibri" w:hAnsi="Calibri" w:cs="Calibri" w:hint="cs"/>
                 <w:rtl/>
               </w:rPr>
-              <w:t xml:space="preserve"> العين السخنه </w:t>
+              <w:t xml:space="preserve"> ب</w:t>
+            </w:r>
+            <w:r>
+              <w:rPr>
+                <w:rFonts w:ascii="Calibri" w:hAnsi="Calibri" w:cs="Calibri" w:hint="cs"/>
+                <w:rtl/>
+                <w:lang w:bidi="ar-EG"/>
+              </w:rPr>
+              <w:t>ــ</w:t>
+            </w:r>
+            <w:r>
+              <w:rPr>
+                <w:rFonts w:ascii="Calibri" w:hAnsi="Calibri" w:cs="Calibri"/>
+                <w:lang w:bidi="ar-EG"/>
+              </w:rPr>
+              <w:t>{</w:t>
+            </w:r>
+            <w:proofErr w:type="spellStart"/>
+            <w:r>
+              <w:rPr>
+                <w:rFonts w:ascii="Calibri" w:hAnsi="Calibri" w:cs="Calibri"/>
+                <w:lang w:bidi="ar-EG"/>
+              </w:rPr>
+              <w:t>projectLocation</w:t>
+            </w:r>
+            <w:proofErr w:type="spellEnd"/>
+            <w:r>
+              <w:rPr>
+                <w:rFonts w:ascii="Calibri" w:hAnsi="Calibri" w:cs="Calibri"/>
+                <w:lang w:bidi="ar-EG"/>
+              </w:rPr>
+              <w:t>}</w:t>
+            </w:r>
+            <w:r>
+              <w:rPr>
+                <w:rFonts w:ascii="Calibri" w:hAnsi="Calibri" w:cs="Calibri" w:hint="cs"/>
+                <w:rtl/>
+              </w:rPr>
+              <w:t xml:space="preserve"> </w:t>
             </w:r>
           </w:p>
         </w:tc>
         <w:tc>
           <w:tcPr>
-            <w:tcW w:w="2826" w:type="dxa"/>
+            <w:tcW w:w="2971" w:type="dxa"/>
             <w:tcBorders>
               <w:top w:val="thinThickSmallGap" w:sz="12" w:space="0" w:color="auto"/>
             </w:tcBorders>
@@ -6550,13 +6898,21 @@
               <w:rPr>
                 <w:rFonts w:ascii="Calibri" w:hAnsi="Calibri" w:cs="Calibri"/>
               </w:rPr>
-              <w:t>65</w:t>
-            </w:r>
-            <w:r>
-              <w:rPr>
-                <w:rFonts w:ascii="Calibri" w:hAnsi="Calibri" w:cs="Calibri"/>
-              </w:rPr>
-              <w:t xml:space="preserve">.000 </w:t>
+              <w:t>{#</w:t>
+            </w:r>
+            <w:proofErr w:type="spellStart"/>
+            <w:r>
+              <w:rPr>
+                <w:rFonts w:ascii="Calibri" w:hAnsi="Calibri" w:cs="Calibri"/>
+              </w:rPr>
+              <w:t>workValue</w:t>
+            </w:r>
+            <w:proofErr w:type="spellEnd"/>
+            <w:r>
+              <w:rPr>
+                <w:rFonts w:ascii="Calibri" w:hAnsi="Calibri" w:cs="Calibri"/>
+              </w:rPr>
+              <w:t>}</w:t>
             </w:r>
           </w:p>
           <w:p>
@@ -6566,7 +6922,36 @@
               <w:ind w:left="0"/>
               <w:rPr>
                 <w:rFonts w:ascii="Calibri" w:hAnsi="Calibri" w:cs="Calibri"/>
-                <w:rtl/>
+              </w:rPr>
+            </w:pPr>
+            <w:r>
+              <w:rPr>
+                <w:rFonts w:ascii="Calibri" w:hAnsi="Calibri" w:cs="Calibri"/>
+              </w:rPr>
+              <w:t>{</w:t>
+            </w:r>
+            <w:proofErr w:type="spellStart"/>
+            <w:r>
+              <w:rPr>
+                <w:rFonts w:ascii="Calibri" w:hAnsi="Calibri" w:cs="Calibri"/>
+              </w:rPr>
+              <w:t>monthlyAmount</w:t>
+            </w:r>
+            <w:proofErr w:type="spellEnd"/>
+            <w:r>
+              <w:rPr>
+                <w:rFonts w:ascii="Calibri" w:hAnsi="Calibri" w:cs="Calibri"/>
+              </w:rPr>
+              <w:t>}</w:t>
+            </w:r>
+          </w:p>
+          <w:p>
+            <w:pPr>
+              <w:pStyle w:val="ListParagraph"/>
+              <w:bidi/>
+              <w:ind w:left="0"/>
+              <w:rPr>
+                <w:rFonts w:ascii="Calibri" w:hAnsi="Calibri" w:cs="Calibri"/>
                 <w:lang w:bidi="ar-EG"/>
               </w:rPr>
             </w:pPr>
@@ -6576,7 +6961,30 @@
                 <w:rtl/>
                 <w:lang w:bidi="ar-EG"/>
               </w:rPr>
-              <w:t xml:space="preserve">( </w:t>
+              <w:t>(</w:t>
+            </w:r>
+            <w:r>
+              <w:rPr>
+                <w:rFonts w:ascii="Calibri" w:hAnsi="Calibri" w:cs="Calibri"/>
+                <w:lang w:bidi="ar-EG"/>
+              </w:rPr>
+              <w:t>{</w:t>
+            </w:r>
+            <w:proofErr w:type="spellStart"/>
+            <w:r>
+              <w:rPr>
+                <w:rFonts w:ascii="Calibri" w:hAnsi="Calibri" w:cs="Calibri"/>
+                <w:lang w:bidi="ar-EG"/>
+              </w:rPr>
+              <w:t>monthlyAmountText</w:t>
+            </w:r>
+            <w:proofErr w:type="spellEnd"/>
+            <w:r>
+              <w:rPr>
+                <w:rFonts w:ascii="Calibri" w:hAnsi="Calibri" w:cs="Calibri"/>
+                <w:lang w:bidi="ar-EG"/>
+              </w:rPr>
+              <w:t xml:space="preserve">} </w:t>
             </w:r>
             <w:r>
               <w:rPr>
@@ -6584,21 +6992,44 @@
                 <w:rtl/>
                 <w:lang w:bidi="ar-EG"/>
               </w:rPr>
-              <w:t>خمسه وستون</w:t>
-            </w:r>
-            <w:r>
-              <w:rPr>
-                <w:rFonts w:ascii="Calibri" w:hAnsi="Calibri" w:cs="Calibri" w:hint="cs"/>
+              <w:t xml:space="preserve"> لا غير)</w:t>
+            </w:r>
+          </w:p>
+          <w:p>
+            <w:pPr>
+              <w:pStyle w:val="ListParagraph"/>
+              <w:bidi/>
+              <w:ind w:left="0"/>
+              <w:rPr>
+                <w:rFonts w:ascii="Calibri" w:hAnsi="Calibri" w:cs="Calibri"/>
                 <w:rtl/>
-                <w:lang w:bidi="ar-EG"/>
-              </w:rPr>
-              <w:t xml:space="preserve"> الفا جنيها مصريا لا غير ) </w:t>
+              </w:rPr>
+            </w:pPr>
+            <w:r>
+              <w:rPr>
+                <w:rFonts w:ascii="Calibri" w:hAnsi="Calibri" w:cs="Calibri"/>
+              </w:rPr>
+              <w:t>{/</w:t>
+            </w:r>
+            <w:proofErr w:type="spellStart"/>
+            <w:r>
+              <w:rPr>
+                <w:rFonts w:ascii="Calibri" w:hAnsi="Calibri" w:cs="Calibri"/>
+              </w:rPr>
+              <w:t>workValue</w:t>
+            </w:r>
+            <w:proofErr w:type="spellEnd"/>
+            <w:r>
+              <w:rPr>
+                <w:rFonts w:ascii="Calibri" w:hAnsi="Calibri" w:cs="Calibri"/>
+              </w:rPr>
+              <w:t>}</w:t>
             </w:r>
           </w:p>
         </w:tc>
         <w:tc>
           <w:tcPr>
-            <w:tcW w:w="2750" w:type="dxa"/>
+            <w:tcW w:w="2669" w:type="dxa"/>
             <w:tcBorders>
               <w:top w:val="thinThickSmallGap" w:sz="12" w:space="0" w:color="auto"/>
             </w:tcBorders>
@@ -6610,15 +7041,27 @@
               <w:ind w:left="0"/>
               <w:rPr>
                 <w:rFonts w:ascii="Calibri" w:hAnsi="Calibri" w:cs="Calibri"/>
-                <w:rtl/>
               </w:rPr>
             </w:pPr>
             <w:r>
               <w:rPr>
-                <w:rFonts w:ascii="Calibri" w:hAnsi="Calibri" w:cs="Calibri" w:hint="cs"/>
-                <w:rtl/>
-              </w:rPr>
-              <w:t>780.000</w:t>
+                <w:rFonts w:ascii="Calibri" w:hAnsi="Calibri" w:cs="Calibri"/>
+              </w:rPr>
+              <w:t>{#</w:t>
+            </w:r>
+            <w:proofErr w:type="spellStart"/>
+            <w:r>
+              <w:rPr>
+                <w:rFonts w:ascii="Calibri" w:hAnsi="Calibri" w:cs="Calibri"/>
+              </w:rPr>
+              <w:t>workValue</w:t>
+            </w:r>
+            <w:proofErr w:type="spellEnd"/>
+            <w:r>
+              <w:rPr>
+                <w:rFonts w:ascii="Calibri" w:hAnsi="Calibri" w:cs="Calibri"/>
+              </w:rPr>
+              <w:t>}</w:t>
             </w:r>
           </w:p>
           <w:p>
@@ -6628,29 +7071,121 @@
               <w:ind w:left="0"/>
               <w:rPr>
                 <w:rFonts w:ascii="Calibri" w:hAnsi="Calibri" w:cs="Calibri"/>
-                <w:rtl/>
+              </w:rPr>
+            </w:pPr>
+            <w:r>
+              <w:rPr>
+                <w:rFonts w:ascii="Calibri" w:hAnsi="Calibri" w:cs="Calibri"/>
+              </w:rPr>
+              <w:t>{</w:t>
+            </w:r>
+            <w:proofErr w:type="spellStart"/>
+            <w:r>
+              <w:rPr>
+                <w:rFonts w:ascii="Calibri" w:hAnsi="Calibri" w:cs="Calibri"/>
+              </w:rPr>
+              <w:t>annual</w:t>
+            </w:r>
+            <w:r>
+              <w:rPr>
+                <w:rFonts w:ascii="Calibri" w:hAnsi="Calibri" w:cs="Calibri"/>
+              </w:rPr>
+              <w:t>Amount</w:t>
+            </w:r>
+            <w:proofErr w:type="spellEnd"/>
+            <w:r>
+              <w:rPr>
+                <w:rFonts w:ascii="Calibri" w:hAnsi="Calibri" w:cs="Calibri"/>
+              </w:rPr>
+              <w:t>}</w:t>
+            </w:r>
+          </w:p>
+          <w:p>
+            <w:pPr>
+              <w:pStyle w:val="ListParagraph"/>
+              <w:bidi/>
+              <w:ind w:left="0"/>
+              <w:rPr>
+                <w:rFonts w:ascii="Calibri" w:hAnsi="Calibri" w:cs="Calibri"/>
+                <w:lang w:bidi="ar-EG"/>
               </w:rPr>
             </w:pPr>
             <w:r>
               <w:rPr>
                 <w:rFonts w:ascii="Calibri" w:hAnsi="Calibri" w:cs="Calibri" w:hint="cs"/>
                 <w:rtl/>
-              </w:rPr>
-              <w:t xml:space="preserve">( </w:t>
+                <w:lang w:bidi="ar-EG"/>
+              </w:rPr>
+              <w:t>(</w:t>
+            </w:r>
+            <w:r>
+              <w:rPr>
+                <w:rFonts w:ascii="Calibri" w:hAnsi="Calibri" w:cs="Calibri"/>
+                <w:lang w:bidi="ar-EG"/>
+              </w:rPr>
+              <w:t>{</w:t>
+            </w:r>
+            <w:proofErr w:type="spellStart"/>
+            <w:r>
+              <w:rPr>
+                <w:rFonts w:ascii="Calibri" w:hAnsi="Calibri" w:cs="Calibri"/>
+                <w:lang w:bidi="ar-EG"/>
+              </w:rPr>
+              <w:t>annual</w:t>
+            </w:r>
+            <w:r>
+              <w:rPr>
+                <w:rFonts w:ascii="Calibri" w:hAnsi="Calibri" w:cs="Calibri"/>
+                <w:lang w:bidi="ar-EG"/>
+              </w:rPr>
+              <w:t>AmountText</w:t>
+            </w:r>
+            <w:proofErr w:type="spellEnd"/>
+            <w:r>
+              <w:rPr>
+                <w:rFonts w:ascii="Calibri" w:hAnsi="Calibri" w:cs="Calibri"/>
+                <w:lang w:bidi="ar-EG"/>
+              </w:rPr>
+              <w:t xml:space="preserve">} </w:t>
             </w:r>
             <w:r>
               <w:rPr>
                 <w:rFonts w:ascii="Calibri" w:hAnsi="Calibri" w:cs="Calibri" w:hint="cs"/>
                 <w:rtl/>
-              </w:rPr>
-              <w:t>سبعمائه وثمانيه</w:t>
-            </w:r>
-            <w:r>
-              <w:rPr>
-                <w:rFonts w:ascii="Calibri" w:hAnsi="Calibri" w:cs="Calibri" w:hint="cs"/>
+                <w:lang w:bidi="ar-EG"/>
+              </w:rPr>
+              <w:t xml:space="preserve"> لا غير)</w:t>
+            </w:r>
+          </w:p>
+          <w:p>
+            <w:pPr>
+              <w:pStyle w:val="ListParagraph"/>
+              <w:bidi/>
+              <w:ind w:left="0"/>
+              <w:rPr>
+                <w:rFonts w:ascii="Calibri" w:hAnsi="Calibri" w:cs="Calibri"/>
                 <w:rtl/>
               </w:rPr>
-              <w:t xml:space="preserve"> الفا جنيها مصريا لا غير </w:t>
+            </w:pPr>
+            <w:r>
+              <w:rPr>
+                <w:rFonts w:ascii="Calibri" w:hAnsi="Calibri" w:cs="Calibri"/>
+              </w:rPr>
+              <w:t>{/</w:t>
+            </w:r>
+            <w:proofErr w:type="spellStart"/>
+            <w:r>
+              <w:rPr>
+                <w:rFonts w:ascii="Calibri" w:hAnsi="Calibri" w:cs="Calibri"/>
+              </w:rPr>
+              <w:t>workValue</w:t>
+            </w:r>
+            <w:proofErr w:type="spellEnd"/>
+            <w:r>
+              <w:rPr>
+                <w:rFonts w:ascii="Calibri" w:hAnsi="Calibri" w:cs="Calibri"/>
+              </w:rPr>
+              <w:t>}</w:t>
             </w:r>
           </w:p>
         </w:tc>
@@ -6658,7 +7193,7 @@
       <w:tr>
         <w:tc>
           <w:tcPr>
-            <w:tcW w:w="3336" w:type="dxa"/>
+            <w:tcW w:w="3272" w:type="dxa"/>
             <w:tcBorders>
               <w:bottom w:val="thinThickSmallGap" w:sz="12" w:space="0" w:color="auto"/>
             </w:tcBorders>
@@ -6684,7 +7219,7 @@
         </w:tc>
         <w:tc>
           <w:tcPr>
-            <w:tcW w:w="2826" w:type="dxa"/>
+            <w:tcW w:w="2971" w:type="dxa"/>
             <w:tcBorders>
               <w:bottom w:val="thinThickSmallGap" w:sz="12" w:space="0" w:color="auto"/>
             </w:tcBorders>
@@ -6696,35 +7231,93 @@
               <w:ind w:left="0"/>
               <w:rPr>
                 <w:rFonts w:ascii="Calibri" w:hAnsi="Calibri" w:cs="Calibri"/>
-                <w:rtl/>
               </w:rPr>
             </w:pPr>
             <w:r>
               <w:rPr>
-                <w:rFonts w:ascii="Calibri" w:hAnsi="Calibri" w:cs="Calibri" w:hint="cs"/>
-                <w:rtl/>
-              </w:rPr>
-              <w:t>9</w:t>
-            </w:r>
-            <w:r>
-              <w:rPr>
-                <w:rFonts w:ascii="Calibri" w:hAnsi="Calibri" w:cs="Calibri" w:hint="cs"/>
-                <w:rtl/>
-              </w:rPr>
-              <w:t>.1</w:t>
-            </w:r>
-            <w:r>
-              <w:rPr>
-                <w:rFonts w:ascii="Calibri" w:hAnsi="Calibri" w:cs="Calibri" w:hint="cs"/>
-                <w:rtl/>
-              </w:rPr>
-              <w:t xml:space="preserve">00 </w:t>
+                <w:rFonts w:ascii="Calibri" w:hAnsi="Calibri" w:cs="Calibri"/>
+              </w:rPr>
+              <w:t>{#</w:t>
+            </w:r>
+            <w:proofErr w:type="spellStart"/>
+            <w:r>
+              <w:rPr>
+                <w:rFonts w:ascii="Calibri" w:hAnsi="Calibri" w:cs="Calibri"/>
+              </w:rPr>
+              <w:t>workValue</w:t>
+            </w:r>
+            <w:proofErr w:type="spellEnd"/>
+            <w:r>
+              <w:rPr>
+                <w:rFonts w:ascii="Calibri" w:hAnsi="Calibri" w:cs="Calibri"/>
+              </w:rPr>
+              <w:t>}</w:t>
+            </w:r>
+          </w:p>
+          <w:p>
+            <w:pPr>
+              <w:pStyle w:val="ListParagraph"/>
+              <w:bidi/>
+              <w:ind w:left="0"/>
+              <w:rPr>
+                <w:rFonts w:ascii="Calibri" w:hAnsi="Calibri" w:cs="Calibri"/>
+              </w:rPr>
+            </w:pPr>
+            <w:r>
+              <w:rPr>
+                <w:rFonts w:ascii="Calibri" w:hAnsi="Calibri" w:cs="Calibri"/>
+              </w:rPr>
+              <w:t>{</w:t>
+            </w:r>
+            <w:proofErr w:type="spellStart"/>
+            <w:r>
+              <w:rPr>
+                <w:rFonts w:ascii="Calibri" w:hAnsi="Calibri" w:cs="Calibri"/>
+              </w:rPr>
+              <w:t>monthlyTax</w:t>
+            </w:r>
+            <w:proofErr w:type="spellEnd"/>
+            <w:r>
+              <w:rPr>
+                <w:rFonts w:ascii="Calibri" w:hAnsi="Calibri" w:cs="Calibri"/>
+              </w:rPr>
+              <w:t>}</w:t>
+            </w:r>
+          </w:p>
+          <w:p>
+            <w:pPr>
+              <w:pStyle w:val="ListParagraph"/>
+              <w:bidi/>
+              <w:ind w:left="0"/>
+              <w:rPr>
+                <w:rFonts w:ascii="Calibri" w:hAnsi="Calibri" w:cs="Calibri"/>
+              </w:rPr>
+            </w:pPr>
+            <w:r>
+              <w:rPr>
+                <w:rFonts w:ascii="Calibri" w:hAnsi="Calibri" w:cs="Calibri"/>
+              </w:rPr>
+              <w:t>{/</w:t>
+            </w:r>
+            <w:proofErr w:type="spellStart"/>
+            <w:r>
+              <w:rPr>
+                <w:rFonts w:ascii="Calibri" w:hAnsi="Calibri" w:cs="Calibri"/>
+              </w:rPr>
+              <w:t>workValue</w:t>
+            </w:r>
+            <w:proofErr w:type="spellEnd"/>
+            <w:r>
+              <w:rPr>
+                <w:rFonts w:ascii="Calibri" w:hAnsi="Calibri" w:cs="Calibri"/>
+              </w:rPr>
+              <w:t>}</w:t>
             </w:r>
           </w:p>
         </w:tc>
         <w:tc>
           <w:tcPr>
-            <w:tcW w:w="2750" w:type="dxa"/>
+            <w:tcW w:w="2669" w:type="dxa"/>
             <w:tcBorders>
               <w:bottom w:val="thinThickSmallGap" w:sz="12" w:space="0" w:color="auto"/>
             </w:tcBorders>
@@ -6736,15 +7329,88 @@
               <w:ind w:left="0"/>
               <w:rPr>
                 <w:rFonts w:ascii="Calibri" w:hAnsi="Calibri" w:cs="Calibri"/>
+              </w:rPr>
+            </w:pPr>
+            <w:r>
+              <w:rPr>
+                <w:rFonts w:ascii="Calibri" w:hAnsi="Calibri" w:cs="Calibri"/>
+              </w:rPr>
+              <w:t>{#</w:t>
+            </w:r>
+            <w:proofErr w:type="spellStart"/>
+            <w:r>
+              <w:rPr>
+                <w:rFonts w:ascii="Calibri" w:hAnsi="Calibri" w:cs="Calibri"/>
+              </w:rPr>
+              <w:t>workValue</w:t>
+            </w:r>
+            <w:proofErr w:type="spellEnd"/>
+            <w:r>
+              <w:rPr>
+                <w:rFonts w:ascii="Calibri" w:hAnsi="Calibri" w:cs="Calibri"/>
+              </w:rPr>
+              <w:t>}</w:t>
+            </w:r>
+          </w:p>
+          <w:p>
+            <w:pPr>
+              <w:pStyle w:val="ListParagraph"/>
+              <w:bidi/>
+              <w:ind w:left="0"/>
+              <w:rPr>
+                <w:rFonts w:ascii="Calibri" w:hAnsi="Calibri" w:cs="Calibri"/>
+              </w:rPr>
+            </w:pPr>
+            <w:r>
+              <w:rPr>
+                <w:rFonts w:ascii="Calibri" w:hAnsi="Calibri" w:cs="Calibri"/>
+              </w:rPr>
+              <w:t>{</w:t>
+            </w:r>
+            <w:proofErr w:type="spellStart"/>
+            <w:r>
+              <w:rPr>
+                <w:rFonts w:ascii="Calibri" w:hAnsi="Calibri" w:cs="Calibri"/>
+              </w:rPr>
+              <w:t>annualTax</w:t>
+            </w:r>
+            <w:proofErr w:type="spellEnd"/>
+            <w:r>
+              <w:rPr>
+                <w:rFonts w:ascii="Calibri" w:hAnsi="Calibri" w:cs="Calibri"/>
+              </w:rPr>
+              <w:t>}</w:t>
+            </w:r>
+          </w:p>
+          <w:p>
+            <w:pPr>
+              <w:pStyle w:val="ListParagraph"/>
+              <w:bidi/>
+              <w:ind w:left="0"/>
+              <w:rPr>
+                <w:rFonts w:ascii="Calibri" w:hAnsi="Calibri" w:cs="Calibri"/>
                 <w:rtl/>
               </w:rPr>
             </w:pPr>
             <w:r>
               <w:rPr>
-                <w:rFonts w:ascii="Calibri" w:hAnsi="Calibri" w:cs="Calibri" w:hint="cs"/>
-                <w:rtl/>
-              </w:rPr>
-              <w:t>109.200</w:t>
+                <w:rFonts w:ascii="Calibri" w:hAnsi="Calibri" w:cs="Calibri"/>
+              </w:rPr>
+              <w:t>{/</w:t>
+            </w:r>
+            <w:proofErr w:type="spellStart"/>
+            <w:r>
+              <w:rPr>
+                <w:rFonts w:ascii="Calibri" w:hAnsi="Calibri" w:cs="Calibri"/>
+              </w:rPr>
+              <w:t>workValue</w:t>
+            </w:r>
+            <w:proofErr w:type="spellEnd"/>
+            <w:r>
+              <w:rPr>
+                <w:rFonts w:ascii="Calibri" w:hAnsi="Calibri" w:cs="Calibri"/>
+              </w:rPr>
+              <w:t>}</w:t>
             </w:r>
           </w:p>
         </w:tc>
@@ -6752,7 +7418,7 @@
       <w:tr>
         <w:tc>
           <w:tcPr>
-            <w:tcW w:w="3336" w:type="dxa"/>
+            <w:tcW w:w="3272" w:type="dxa"/>
             <w:tcBorders>
               <w:top w:val="thinThickSmallGap" w:sz="12" w:space="0" w:color="auto"/>
               <w:bottom w:val="thickThinSmallGap" w:sz="12" w:space="0" w:color="auto"/>
@@ -6773,20 +7439,13 @@
                 <w:rFonts w:ascii="Calibri" w:hAnsi="Calibri" w:cs="Calibri" w:hint="cs"/>
                 <w:rtl/>
               </w:rPr>
-              <w:t xml:space="preserve">الاجمالي </w:t>
-            </w:r>
-            <w:r>
-              <w:rPr>
-                <w:rFonts w:ascii="Calibri" w:hAnsi="Calibri" w:cs="Calibri" w:hint="cs"/>
-                <w:rtl/>
-              </w:rPr>
-              <w:t xml:space="preserve">شامل الضريبه </w:t>
+              <w:t xml:space="preserve">الاجمالي شامل الضريبه </w:t>
             </w:r>
           </w:p>
         </w:tc>
         <w:tc>
           <w:tcPr>
-            <w:tcW w:w="2826" w:type="dxa"/>
+            <w:tcW w:w="2971" w:type="dxa"/>
             <w:tcBorders>
               <w:top w:val="thinThickSmallGap" w:sz="12" w:space="0" w:color="auto"/>
               <w:bottom w:val="thickThinSmallGap" w:sz="12" w:space="0" w:color="auto"/>
@@ -6799,15 +7458,27 @@
               <w:ind w:left="0"/>
               <w:rPr>
                 <w:rFonts w:ascii="Calibri" w:hAnsi="Calibri" w:cs="Calibri"/>
-                <w:rtl/>
               </w:rPr>
             </w:pPr>
             <w:r>
               <w:rPr>
-                <w:rFonts w:ascii="Calibri" w:hAnsi="Calibri" w:cs="Calibri" w:hint="cs"/>
-                <w:rtl/>
-              </w:rPr>
-              <w:t>74.100</w:t>
+                <w:rFonts w:ascii="Calibri" w:hAnsi="Calibri" w:cs="Calibri"/>
+              </w:rPr>
+              <w:t>{#</w:t>
+            </w:r>
+            <w:proofErr w:type="spellStart"/>
+            <w:r>
+              <w:rPr>
+                <w:rFonts w:ascii="Calibri" w:hAnsi="Calibri" w:cs="Calibri"/>
+              </w:rPr>
+              <w:t>workValue</w:t>
+            </w:r>
+            <w:proofErr w:type="spellEnd"/>
+            <w:r>
+              <w:rPr>
+                <w:rFonts w:ascii="Calibri" w:hAnsi="Calibri" w:cs="Calibri"/>
+              </w:rPr>
+              <w:t>}</w:t>
             </w:r>
           </w:p>
           <w:p>
@@ -6817,35 +7488,164 @@
               <w:ind w:left="0"/>
               <w:rPr>
                 <w:rFonts w:ascii="Calibri" w:hAnsi="Calibri" w:cs="Calibri"/>
-                <w:rtl/>
+              </w:rPr>
+            </w:pPr>
+            <w:r>
+              <w:rPr>
+                <w:rFonts w:ascii="Calibri" w:hAnsi="Calibri" w:cs="Calibri"/>
+              </w:rPr>
+              <w:t>{</w:t>
+            </w:r>
+            <w:proofErr w:type="spellStart"/>
+            <w:r>
+              <w:rPr>
+                <w:rFonts w:ascii="Calibri" w:hAnsi="Calibri" w:cs="Calibri"/>
+              </w:rPr>
+              <w:t>totalM</w:t>
+            </w:r>
+            <w:r>
+              <w:rPr>
+                <w:rFonts w:ascii="Calibri" w:hAnsi="Calibri" w:cs="Calibri"/>
+              </w:rPr>
+              <w:t>onthlyAmount</w:t>
+            </w:r>
+            <w:r>
+              <w:rPr>
+                <w:rFonts w:ascii="Calibri" w:hAnsi="Calibri" w:cs="Calibri"/>
+              </w:rPr>
+              <w:t>Value</w:t>
+            </w:r>
+            <w:proofErr w:type="spellEnd"/>
+            <w:r>
+              <w:rPr>
+                <w:rFonts w:ascii="Calibri" w:hAnsi="Calibri" w:cs="Calibri"/>
+              </w:rPr>
+              <w:t>}</w:t>
+            </w:r>
+          </w:p>
+          <w:p>
+            <w:pPr>
+              <w:pStyle w:val="ListParagraph"/>
+              <w:bidi/>
+              <w:ind w:left="0"/>
+              <w:rPr>
+                <w:rFonts w:ascii="Calibri" w:hAnsi="Calibri" w:cs="Calibri"/>
+                <w:lang w:bidi="ar-EG"/>
               </w:rPr>
             </w:pPr>
             <w:r>
               <w:rPr>
                 <w:rFonts w:ascii="Calibri" w:hAnsi="Calibri" w:cs="Calibri" w:hint="cs"/>
                 <w:rtl/>
+                <w:lang w:bidi="ar-EG"/>
               </w:rPr>
               <w:t>(</w:t>
+            </w:r>
+            <w:r>
+              <w:rPr>
+                <w:rFonts w:ascii="Calibri" w:hAnsi="Calibri" w:cs="Calibri"/>
+                <w:lang w:bidi="ar-EG"/>
+              </w:rPr>
+              <w:t>{</w:t>
+            </w:r>
+            <w:proofErr w:type="spellStart"/>
+            <w:r>
+              <w:rPr>
+                <w:rFonts w:ascii="Calibri" w:hAnsi="Calibri" w:cs="Calibri"/>
+                <w:lang w:bidi="ar-EG"/>
+              </w:rPr>
+              <w:t>totalM</w:t>
+            </w:r>
+            <w:r>
+              <w:rPr>
+                <w:rFonts w:ascii="Calibri" w:hAnsi="Calibri" w:cs="Calibri"/>
+                <w:lang w:bidi="ar-EG"/>
+              </w:rPr>
+              <w:t>onthlyAmountText</w:t>
+            </w:r>
+            <w:proofErr w:type="spellEnd"/>
+            <w:r>
+              <w:rPr>
+                <w:rFonts w:ascii="Calibri" w:hAnsi="Calibri" w:cs="Calibri"/>
+                <w:lang w:bidi="ar-EG"/>
+              </w:rPr>
+              <w:t xml:space="preserve">} </w:t>
             </w:r>
             <w:r>
               <w:rPr>
                 <w:rFonts w:ascii="Calibri" w:hAnsi="Calibri" w:cs="Calibri" w:hint="cs"/>
                 <w:rtl/>
-              </w:rPr>
-              <w:t>اربعه وسبعون</w:t>
+                <w:lang w:bidi="ar-EG"/>
+              </w:rPr>
+              <w:t xml:space="preserve"> لا غير</w:t>
             </w:r>
             <w:r>
               <w:rPr>
                 <w:rFonts w:ascii="Calibri" w:hAnsi="Calibri" w:cs="Calibri" w:hint="cs"/>
                 <w:rtl/>
-              </w:rPr>
-              <w:t xml:space="preserve"> الفا ومائه جنيها مصريا  لا غير / شهريا )</w:t>
+                <w:lang w:bidi="ar-EG"/>
+              </w:rPr>
+              <w:t xml:space="preserve"> </w:t>
+            </w:r>
+            <w:r>
+              <w:rPr>
+                <w:rFonts w:ascii="Calibri" w:hAnsi="Calibri" w:cs="Calibri"/>
+                <w:lang w:bidi="ar-EG"/>
+              </w:rPr>
+              <w:t xml:space="preserve">/ </w:t>
+            </w:r>
+            <w:r>
+              <w:rPr>
+                <w:rFonts w:ascii="Calibri" w:hAnsi="Calibri" w:cs="Calibri" w:hint="cs"/>
+                <w:rtl/>
+                <w:lang w:bidi="ar-EG"/>
+              </w:rPr>
+              <w:t xml:space="preserve"> شهرياً</w:t>
+            </w:r>
+            <w:r>
+              <w:rPr>
+                <w:rFonts w:ascii="Calibri" w:hAnsi="Calibri" w:cs="Calibri" w:hint="cs"/>
+                <w:rtl/>
+                <w:lang w:bidi="ar-EG"/>
+              </w:rPr>
+              <w:t>)</w:t>
+            </w:r>
+          </w:p>
+          <w:p>
+            <w:pPr>
+              <w:pStyle w:val="ListParagraph"/>
+              <w:bidi/>
+              <w:ind w:left="0"/>
+              <w:rPr>
+                <w:rFonts w:ascii="Calibri" w:hAnsi="Calibri" w:cs="Calibri"/>
+                <w:rtl/>
+              </w:rPr>
+            </w:pPr>
+            <w:r>
+              <w:rPr>
+                <w:rFonts w:ascii="Calibri" w:hAnsi="Calibri" w:cs="Calibri"/>
+              </w:rPr>
+              <w:t>{/</w:t>
+            </w:r>
+            <w:proofErr w:type="spellStart"/>
+            <w:r>
+              <w:rPr>
+                <w:rFonts w:ascii="Calibri" w:hAnsi="Calibri" w:cs="Calibri"/>
+              </w:rPr>
+              <w:t>workValue</w:t>
+            </w:r>
+            <w:proofErr w:type="spellEnd"/>
+            <w:r>
+              <w:rPr>
+                <w:rFonts w:ascii="Calibri" w:hAnsi="Calibri" w:cs="Calibri"/>
+              </w:rPr>
+              <w:t>}</w:t>
             </w:r>
           </w:p>
         </w:tc>
         <w:tc>
           <w:tcPr>
-            <w:tcW w:w="2750" w:type="dxa"/>
+            <w:tcW w:w="2669" w:type="dxa"/>
             <w:tcBorders>
               <w:top w:val="thinThickSmallGap" w:sz="12" w:space="0" w:color="auto"/>
               <w:bottom w:val="thickThinSmallGap" w:sz="12" w:space="0" w:color="auto"/>
@@ -6858,15 +7658,27 @@
               <w:ind w:left="0"/>
               <w:rPr>
                 <w:rFonts w:ascii="Calibri" w:hAnsi="Calibri" w:cs="Calibri"/>
-                <w:rtl/>
               </w:rPr>
             </w:pPr>
             <w:r>
               <w:rPr>
-                <w:rFonts w:ascii="Calibri" w:hAnsi="Calibri" w:cs="Calibri" w:hint="cs"/>
-                <w:rtl/>
-              </w:rPr>
-              <w:t>889.200</w:t>
+                <w:rFonts w:ascii="Calibri" w:hAnsi="Calibri" w:cs="Calibri"/>
+              </w:rPr>
+              <w:t>{#</w:t>
+            </w:r>
+            <w:proofErr w:type="spellStart"/>
+            <w:r>
+              <w:rPr>
+                <w:rFonts w:ascii="Calibri" w:hAnsi="Calibri" w:cs="Calibri"/>
+              </w:rPr>
+              <w:t>workValue</w:t>
+            </w:r>
+            <w:proofErr w:type="spellEnd"/>
+            <w:r>
+              <w:rPr>
+                <w:rFonts w:ascii="Calibri" w:hAnsi="Calibri" w:cs="Calibri"/>
+              </w:rPr>
+              <w:t>}</w:t>
             </w:r>
           </w:p>
           <w:p>
@@ -6876,43 +7688,165 @@
               <w:ind w:left="0"/>
               <w:rPr>
                 <w:rFonts w:ascii="Calibri" w:hAnsi="Calibri" w:cs="Calibri"/>
-                <w:rtl/>
+              </w:rPr>
+            </w:pPr>
+            <w:r>
+              <w:rPr>
+                <w:rFonts w:ascii="Calibri" w:hAnsi="Calibri" w:cs="Calibri"/>
+              </w:rPr>
+              <w:t>{</w:t>
+            </w:r>
+            <w:proofErr w:type="spellStart"/>
+            <w:r>
+              <w:rPr>
+                <w:rFonts w:ascii="Calibri" w:hAnsi="Calibri" w:cs="Calibri"/>
+              </w:rPr>
+              <w:t>total</w:t>
+            </w:r>
+            <w:r>
+              <w:rPr>
+                <w:rFonts w:ascii="Calibri" w:hAnsi="Calibri" w:cs="Calibri"/>
+              </w:rPr>
+              <w:t>Annual</w:t>
+            </w:r>
+            <w:r>
+              <w:rPr>
+                <w:rFonts w:ascii="Calibri" w:hAnsi="Calibri" w:cs="Calibri"/>
+              </w:rPr>
+              <w:t>AmountValue</w:t>
+            </w:r>
+            <w:proofErr w:type="spellEnd"/>
+            <w:r>
+              <w:rPr>
+                <w:rFonts w:ascii="Calibri" w:hAnsi="Calibri" w:cs="Calibri"/>
+              </w:rPr>
+              <w:t>}</w:t>
+            </w:r>
+          </w:p>
+          <w:p>
+            <w:pPr>
+              <w:pStyle w:val="ListParagraph"/>
+              <w:bidi/>
+              <w:ind w:left="0"/>
+              <w:rPr>
+                <w:rFonts w:ascii="Calibri" w:hAnsi="Calibri" w:cs="Calibri"/>
+                <w:lang w:bidi="ar-EG"/>
               </w:rPr>
             </w:pPr>
             <w:r>
               <w:rPr>
                 <w:rFonts w:ascii="Calibri" w:hAnsi="Calibri" w:cs="Calibri" w:hint="cs"/>
                 <w:rtl/>
-              </w:rPr>
-              <w:t xml:space="preserve">( </w:t>
+                <w:lang w:bidi="ar-EG"/>
+              </w:rPr>
+              <w:t>(</w:t>
+            </w:r>
+            <w:r>
+              <w:rPr>
+                <w:rFonts w:ascii="Calibri" w:hAnsi="Calibri" w:cs="Calibri"/>
+                <w:lang w:bidi="ar-EG"/>
+              </w:rPr>
+              <w:t>{</w:t>
+            </w:r>
+            <w:proofErr w:type="spellStart"/>
+            <w:r>
+              <w:rPr>
+                <w:rFonts w:ascii="Calibri" w:hAnsi="Calibri" w:cs="Calibri"/>
+                <w:lang w:bidi="ar-EG"/>
+              </w:rPr>
+              <w:t>total</w:t>
+            </w:r>
+            <w:r>
+              <w:rPr>
+                <w:rFonts w:ascii="Calibri" w:hAnsi="Calibri" w:cs="Calibri"/>
+                <w:lang w:bidi="ar-EG"/>
+              </w:rPr>
+              <w:t>Annual</w:t>
+            </w:r>
+            <w:r>
+              <w:rPr>
+                <w:rFonts w:ascii="Calibri" w:hAnsi="Calibri" w:cs="Calibri"/>
+                <w:lang w:bidi="ar-EG"/>
+              </w:rPr>
+              <w:t>AmountText</w:t>
+            </w:r>
+            <w:proofErr w:type="spellEnd"/>
+            <w:r>
+              <w:rPr>
+                <w:rFonts w:ascii="Calibri" w:hAnsi="Calibri" w:cs="Calibri"/>
+                <w:lang w:bidi="ar-EG"/>
+              </w:rPr>
+              <w:t xml:space="preserve">} </w:t>
             </w:r>
             <w:r>
               <w:rPr>
                 <w:rFonts w:ascii="Calibri" w:hAnsi="Calibri" w:cs="Calibri" w:hint="cs"/>
                 <w:rtl/>
-              </w:rPr>
-              <w:t>ثمانمائه وتسعه وثمانون</w:t>
+                <w:lang w:bidi="ar-EG"/>
+              </w:rPr>
+              <w:t xml:space="preserve"> لا غير </w:t>
+            </w:r>
+            <w:r>
+              <w:rPr>
+                <w:rFonts w:ascii="Calibri" w:hAnsi="Calibri" w:cs="Calibri"/>
+                <w:lang w:bidi="ar-EG"/>
+              </w:rPr>
+              <w:t xml:space="preserve">/ </w:t>
             </w:r>
             <w:r>
               <w:rPr>
                 <w:rFonts w:ascii="Calibri" w:hAnsi="Calibri" w:cs="Calibri" w:hint="cs"/>
                 <w:rtl/>
-              </w:rPr>
-              <w:t xml:space="preserve"> الفا و</w:t>
+                <w:lang w:bidi="ar-EG"/>
+              </w:rPr>
+              <w:t xml:space="preserve"> </w:t>
             </w:r>
             <w:r>
               <w:rPr>
                 <w:rFonts w:ascii="Calibri" w:hAnsi="Calibri" w:cs="Calibri" w:hint="cs"/>
                 <w:rtl/>
-              </w:rPr>
-              <w:t>مائتان</w:t>
+                <w:lang w:bidi="ar-EG"/>
+              </w:rPr>
+              <w:t>سنوياً</w:t>
             </w:r>
             <w:r>
               <w:rPr>
                 <w:rFonts w:ascii="Calibri" w:hAnsi="Calibri" w:cs="Calibri" w:hint="cs"/>
                 <w:rtl/>
-              </w:rPr>
-              <w:t xml:space="preserve"> جنيها مصريا لا غير / سنويا </w:t>
+                <w:lang w:bidi="ar-EG"/>
+              </w:rPr>
+              <w:t>)</w:t>
+            </w:r>
+          </w:p>
+          <w:p>
+            <w:pPr>
+              <w:pStyle w:val="ListParagraph"/>
+              <w:bidi/>
+              <w:ind w:left="0"/>
+              <w:rPr>
+                <w:rFonts w:ascii="Calibri" w:hAnsi="Calibri" w:cs="Calibri"/>
+                <w:rtl/>
+              </w:rPr>
+            </w:pPr>
+            <w:r>
+              <w:rPr>
+                <w:rFonts w:ascii="Calibri" w:hAnsi="Calibri" w:cs="Calibri"/>
+              </w:rPr>
+              <w:t>{/</w:t>
+            </w:r>
+            <w:proofErr w:type="spellStart"/>
+            <w:r>
+              <w:rPr>
+                <w:rFonts w:ascii="Calibri" w:hAnsi="Calibri" w:cs="Calibri"/>
+              </w:rPr>
+              <w:t>workValue</w:t>
+            </w:r>
+            <w:proofErr w:type="spellEnd"/>
+            <w:r>
+              <w:rPr>
+                <w:rFonts w:ascii="Calibri" w:hAnsi="Calibri" w:cs="Calibri"/>
+              </w:rPr>
+              <w:t>}</w:t>
             </w:r>
           </w:p>
         </w:tc>
@@ -6935,7 +7869,7 @@
           <w:rtl/>
         </w:rPr>
       </w:pPr>
-      <w:bookmarkStart w:id="24" w:name="_Toc203645545"/>
+      <w:bookmarkStart w:id="25" w:name="_Toc203645545"/>
       <w:r>
         <w:rPr>
           <w:rFonts w:ascii="Calibri" w:hAnsi="Calibri" w:cs="Calibri"/>
@@ -6945,13 +7879,12 @@
           <w:szCs w:val="24"/>
           <w:rtl/>
         </w:rPr>
-        <w:lastRenderedPageBreak/>
         <w:t>الشروط العامة</w:t>
       </w:r>
-      <w:bookmarkEnd w:id="20"/>
       <w:bookmarkEnd w:id="21"/>
       <w:bookmarkEnd w:id="22"/>
-      <w:bookmarkEnd w:id="24"/>
+      <w:bookmarkEnd w:id="23"/>
+      <w:bookmarkEnd w:id="25"/>
     </w:p>
     <w:p>
       <w:pPr>
@@ -6995,7 +7928,7 @@
           <w:szCs w:val="24"/>
         </w:rPr>
       </w:pPr>
-      <w:bookmarkStart w:id="25" w:name="_Toc203645546"/>
+      <w:bookmarkStart w:id="26" w:name="_Toc203645546"/>
       <w:r>
         <w:rPr>
           <w:rFonts w:ascii="Calibri" w:hAnsi="Calibri" w:cs="Calibri"/>
@@ -7007,7 +7940,7 @@
         </w:rPr>
         <w:t>مده التعاقد</w:t>
       </w:r>
-      <w:bookmarkEnd w:id="25"/>
+      <w:bookmarkEnd w:id="26"/>
       <w:r>
         <w:rPr>
           <w:rFonts w:ascii="Calibri" w:hAnsi="Calibri" w:cs="Calibri"/>
@@ -7041,9 +7974,29 @@
       <w:r>
         <w:rPr>
           <w:rFonts w:ascii="Calibri" w:hAnsi="Calibri" w:cs="Calibri"/>
-          <w:rtl/>
-        </w:rPr>
-        <w:t xml:space="preserve">12 شهر من تاريخ استلام الموقع علي ان يتم الاستلام خلال ثلاثون يوما من تاريخ الاخطار بأمر الاسناد </w:t>
+        </w:rPr>
+        <w:t>{</w:t>
+      </w:r>
+      <w:proofErr w:type="spellStart"/>
+      <w:r>
+        <w:rPr>
+          <w:rFonts w:ascii="Calibri" w:hAnsi="Calibri" w:cs="Calibri"/>
+        </w:rPr>
+        <w:t>contractDuration</w:t>
+      </w:r>
+      <w:proofErr w:type="spellEnd"/>
+      <w:r>
+        <w:rPr>
+          <w:rFonts w:ascii="Calibri" w:hAnsi="Calibri" w:cs="Calibri"/>
+        </w:rPr>
+        <w:t>}</w:t>
+      </w:r>
+      <w:r>
+        <w:rPr>
+          <w:rFonts w:ascii="Calibri" w:hAnsi="Calibri" w:cs="Calibri"/>
+          <w:rtl/>
+        </w:rPr>
+        <w:t xml:space="preserve"> شهر من تاريخ استلام الموقع علي ان يتم الاستلام خلال ثلاثون يوما من تاريخ الاخطار بأمر الاسناد </w:t>
       </w:r>
     </w:p>
     <w:p>
@@ -7064,10 +8017,10 @@
           <w:rtl/>
         </w:rPr>
       </w:pPr>
-      <w:bookmarkStart w:id="26" w:name="_Toc524530021"/>
-      <w:bookmarkStart w:id="27" w:name="_Toc61526178"/>
-      <w:bookmarkStart w:id="28" w:name="_Toc128335880"/>
-      <w:bookmarkStart w:id="29" w:name="_Toc203645547"/>
+      <w:bookmarkStart w:id="27" w:name="_Toc524530021"/>
+      <w:bookmarkStart w:id="28" w:name="_Toc61526178"/>
+      <w:bookmarkStart w:id="29" w:name="_Toc128335880"/>
+      <w:bookmarkStart w:id="30" w:name="_Toc203645547"/>
       <w:r>
         <w:rPr>
           <w:rFonts w:ascii="Calibri" w:hAnsi="Calibri" w:cs="Calibri"/>
@@ -7079,8 +8032,8 @@
         </w:rPr>
         <w:t>طريقة ال</w:t>
       </w:r>
-      <w:bookmarkEnd w:id="26"/>
       <w:bookmarkEnd w:id="27"/>
+      <w:bookmarkEnd w:id="28"/>
       <w:r>
         <w:rPr>
           <w:rFonts w:ascii="Calibri" w:hAnsi="Calibri" w:cs="Calibri"/>
@@ -7092,8 +8045,8 @@
         </w:rPr>
         <w:t>سداد</w:t>
       </w:r>
-      <w:bookmarkEnd w:id="28"/>
       <w:bookmarkEnd w:id="29"/>
+      <w:bookmarkEnd w:id="30"/>
     </w:p>
     <w:p>
       <w:pPr>
@@ -7116,10 +8069,10 @@
         </w:rPr>
         <w:t xml:space="preserve">يتم تقديم فاتورة فى نهاية كل شهر على أن يتم صرفها خلال أسبوع من تقديمها, </w:t>
       </w:r>
-      <w:bookmarkStart w:id="30" w:name="_Toc524530022"/>
-      <w:bookmarkStart w:id="31" w:name="_Toc61526179"/>
-      <w:bookmarkStart w:id="32" w:name="_Toc128335881"/>
-      <w:bookmarkStart w:id="33" w:name="_Toc203645548"/>
+      <w:bookmarkStart w:id="31" w:name="_Toc524530022"/>
+      <w:bookmarkStart w:id="32" w:name="_Toc61526179"/>
+      <w:bookmarkStart w:id="33" w:name="_Toc128335881"/>
+      <w:bookmarkStart w:id="34" w:name="_Toc203645548"/>
     </w:p>
     <w:p>
       <w:pPr>
@@ -7146,10 +8099,10 @@
         </w:rPr>
         <w:t>صلاحية العرض</w:t>
       </w:r>
-      <w:bookmarkEnd w:id="30"/>
       <w:bookmarkEnd w:id="31"/>
       <w:bookmarkEnd w:id="32"/>
       <w:bookmarkEnd w:id="33"/>
+      <w:bookmarkEnd w:id="34"/>
     </w:p>
     <w:p>
       <w:pPr>
@@ -7171,9 +8124,29 @@
       <w:r>
         <w:rPr>
           <w:rFonts w:ascii="Calibri" w:hAnsi="Calibri" w:cs="Calibri"/>
-          <w:rtl/>
-        </w:rPr>
-        <w:t>30 يوم</w:t>
+        </w:rPr>
+        <w:t>{</w:t>
+      </w:r>
+      <w:proofErr w:type="spellStart"/>
+      <w:r>
+        <w:rPr>
+          <w:rFonts w:ascii="Calibri" w:hAnsi="Calibri" w:cs="Calibri"/>
+        </w:rPr>
+        <w:t>offerValidity</w:t>
+      </w:r>
+      <w:proofErr w:type="spellEnd"/>
+      <w:r>
+        <w:rPr>
+          <w:rFonts w:ascii="Calibri" w:hAnsi="Calibri" w:cs="Calibri"/>
+        </w:rPr>
+        <w:t>}</w:t>
+      </w:r>
+      <w:r>
+        <w:rPr>
+          <w:rFonts w:ascii="Calibri" w:hAnsi="Calibri" w:cs="Calibri"/>
+          <w:rtl/>
+        </w:rPr>
+        <w:t xml:space="preserve"> يوم</w:t>
       </w:r>
       <w:r>
         <w:rPr>
@@ -7319,6 +8292,7 @@
                 <w:rtl/>
                 <w:lang w:bidi="ar-EG"/>
               </w:rPr>
+              <w:lastRenderedPageBreak/>
               <w:t>م. عبدالله فارس</w:t>
             </w:r>
           </w:p>
@@ -11177,6 +12151,119 @@
     </w:lvl>
   </w:abstractNum>
   <w:abstractNum w:abstractNumId="26" w15:restartNumberingAfterBreak="0">
+    <w:nsid w:val="75353F49"/>
+    <w:multiLevelType w:val="hybridMultilevel"/>
+    <w:tmpl w:val="25C43F62"/>
+    <w:lvl w:ilvl="0" w:tplc="04090001">
+      <w:start w:val="1"/>
+      <w:numFmt w:val="bullet"/>
+      <w:lvlText w:val=""/>
+      <w:lvlJc w:val="left"/>
+      <w:pPr>
+        <w:ind w:left="1080" w:hanging="360"/>
+      </w:pPr>
+      <w:rPr>
+        <w:rFonts w:ascii="Symbol" w:hAnsi="Symbol" w:hint="default"/>
+      </w:rPr>
+    </w:lvl>
+    <w:lvl w:ilvl="1" w:tplc="04090003" w:tentative="1">
+      <w:start w:val="1"/>
+      <w:numFmt w:val="bullet"/>
+      <w:lvlText w:val="o"/>
+      <w:lvlJc w:val="left"/>
+      <w:pPr>
+        <w:ind w:left="1800" w:hanging="360"/>
+      </w:pPr>
+      <w:rPr>
+        <w:rFonts w:ascii="Courier New" w:hAnsi="Courier New" w:cs="Courier New" w:hint="default"/>
+      </w:rPr>
+    </w:lvl>
+    <w:lvl w:ilvl="2" w:tplc="04090005" w:tentative="1">
+      <w:start w:val="1"/>
+      <w:numFmt w:val="bullet"/>
+      <w:lvlText w:val=""/>
+      <w:lvlJc w:val="left"/>
+      <w:pPr>
+        <w:ind w:left="2520" w:hanging="360"/>
+      </w:pPr>
+      <w:rPr>
+        <w:rFonts w:ascii="Wingdings" w:hAnsi="Wingdings" w:hint="default"/>
+      </w:rPr>
+    </w:lvl>
+    <w:lvl w:ilvl="3" w:tplc="04090001" w:tentative="1">
+      <w:start w:val="1"/>
+      <w:numFmt w:val="bullet"/>
+      <w:lvlText w:val=""/>
+      <w:lvlJc w:val="left"/>
+      <w:pPr>
+        <w:ind w:left="3240" w:hanging="360"/>
+      </w:pPr>
+      <w:rPr>
+        <w:rFonts w:ascii="Symbol" w:hAnsi="Symbol" w:hint="default"/>
+      </w:rPr>
+    </w:lvl>
+    <w:lvl w:ilvl="4" w:tplc="04090003" w:tentative="1">
+      <w:start w:val="1"/>
+      <w:numFmt w:val="bullet"/>
+      <w:lvlText w:val="o"/>
+      <w:lvlJc w:val="left"/>
+      <w:pPr>
+        <w:ind w:left="3960" w:hanging="360"/>
+      </w:pPr>
+      <w:rPr>
+        <w:rFonts w:ascii="Courier New" w:hAnsi="Courier New" w:cs="Courier New" w:hint="default"/>
+      </w:rPr>
+    </w:lvl>
+    <w:lvl w:ilvl="5" w:tplc="04090005" w:tentative="1">
+      <w:start w:val="1"/>
+      <w:numFmt w:val="bullet"/>
+      <w:lvlText w:val=""/>
+      <w:lvlJc w:val="left"/>
+      <w:pPr>
+        <w:ind w:left="4680" w:hanging="360"/>
+      </w:pPr>
+      <w:rPr>
+        <w:rFonts w:ascii="Wingdings" w:hAnsi="Wingdings" w:hint="default"/>
+      </w:rPr>
+    </w:lvl>
+    <w:lvl w:ilvl="6" w:tplc="04090001" w:tentative="1">
+      <w:start w:val="1"/>
+      <w:numFmt w:val="bullet"/>
+      <w:lvlText w:val=""/>
+      <w:lvlJc w:val="left"/>
+      <w:pPr>
+        <w:ind w:left="5400" w:hanging="360"/>
+      </w:pPr>
+      <w:rPr>
+        <w:rFonts w:ascii="Symbol" w:hAnsi="Symbol" w:hint="default"/>
+      </w:rPr>
+    </w:lvl>
+    <w:lvl w:ilvl="7" w:tplc="04090003" w:tentative="1">
+      <w:start w:val="1"/>
+      <w:numFmt w:val="bullet"/>
+      <w:lvlText w:val="o"/>
+      <w:lvlJc w:val="left"/>
+      <w:pPr>
+        <w:ind w:left="6120" w:hanging="360"/>
+      </w:pPr>
+      <w:rPr>
+        <w:rFonts w:ascii="Courier New" w:hAnsi="Courier New" w:cs="Courier New" w:hint="default"/>
+      </w:rPr>
+    </w:lvl>
+    <w:lvl w:ilvl="8" w:tplc="04090005" w:tentative="1">
+      <w:start w:val="1"/>
+      <w:numFmt w:val="bullet"/>
+      <w:lvlText w:val=""/>
+      <w:lvlJc w:val="left"/>
+      <w:pPr>
+        <w:ind w:left="6840" w:hanging="360"/>
+      </w:pPr>
+      <w:rPr>
+        <w:rFonts w:ascii="Wingdings" w:hAnsi="Wingdings" w:hint="default"/>
+      </w:rPr>
+    </w:lvl>
+  </w:abstractNum>
+  <w:abstractNum w:abstractNumId="27" w15:restartNumberingAfterBreak="0">
     <w:nsid w:val="77572274"/>
     <w:multiLevelType w:val="multilevel"/>
     <w:tmpl w:val="C4A48174"/>
@@ -11325,7 +12412,7 @@
       </w:rPr>
     </w:lvl>
   </w:abstractNum>
-  <w:abstractNum w:abstractNumId="27" w15:restartNumberingAfterBreak="0">
+  <w:abstractNum w:abstractNumId="28" w15:restartNumberingAfterBreak="0">
     <w:nsid w:val="79726CEC"/>
     <w:multiLevelType w:val="multilevel"/>
     <w:tmpl w:val="B43285C2"/>
@@ -11474,7 +12561,7 @@
       </w:rPr>
     </w:lvl>
   </w:abstractNum>
-  <w:abstractNum w:abstractNumId="28" w15:restartNumberingAfterBreak="0">
+  <w:abstractNum w:abstractNumId="29" w15:restartNumberingAfterBreak="0">
     <w:nsid w:val="7B826E36"/>
     <w:multiLevelType w:val="multilevel"/>
     <w:tmpl w:val="C6E622F2"/>
@@ -11623,7 +12710,7 @@
       </w:rPr>
     </w:lvl>
   </w:abstractNum>
-  <w:abstractNum w:abstractNumId="29" w15:restartNumberingAfterBreak="0">
+  <w:abstractNum w:abstractNumId="30" w15:restartNumberingAfterBreak="0">
     <w:nsid w:val="7FD73BE1"/>
     <w:multiLevelType w:val="hybridMultilevel"/>
     <w:tmpl w:val="27DECAB8"/>
@@ -11713,7 +12800,7 @@
     <w:abstractNumId w:val="23"/>
   </w:num>
   <w:num w:numId="2">
-    <w:abstractNumId w:val="29"/>
+    <w:abstractNumId w:val="30"/>
   </w:num>
   <w:num w:numId="3">
     <w:abstractNumId w:val="16"/>
@@ -11737,7 +12824,7 @@
     <w:abstractNumId w:val="13"/>
   </w:num>
   <w:num w:numId="10">
-    <w:abstractNumId w:val="27"/>
+    <w:abstractNumId w:val="28"/>
   </w:num>
   <w:num w:numId="11">
     <w:abstractNumId w:val="19"/>
@@ -11767,7 +12854,7 @@
     <w:abstractNumId w:val="20"/>
   </w:num>
   <w:num w:numId="20">
-    <w:abstractNumId w:val="26"/>
+    <w:abstractNumId w:val="27"/>
   </w:num>
   <w:num w:numId="21">
     <w:abstractNumId w:val="22"/>
@@ -11788,7 +12875,7 @@
     <w:abstractNumId w:val="14"/>
   </w:num>
   <w:num w:numId="27">
-    <w:abstractNumId w:val="28"/>
+    <w:abstractNumId w:val="29"/>
   </w:num>
   <w:num w:numId="28">
     <w:abstractNumId w:val="1"/>
@@ -11828,6 +12915,9 @@
   </w:num>
   <w:num w:numId="31">
     <w:abstractNumId w:val="1"/>
+  </w:num>
+  <w:num w:numId="32">
+    <w:abstractNumId w:val="26"/>
   </w:num>
   <w:numIdMacAtCleanup w:val="21"/>
 </w:numbering>
@@ -13347,7 +14437,7 @@
 </file>
 
 <file path=customXml/itemProps1.xml><?xml version="1.0" encoding="utf-8"?>
-<ds:datastoreItem xmlns:ds="http://schemas.openxmlformats.org/officeDocument/2006/customXml" ds:itemID="{7722F484-0ED1-4C5B-A360-4DDECAF5980D}">
+<ds:datastoreItem xmlns:ds="http://schemas.openxmlformats.org/officeDocument/2006/customXml" ds:itemID="{9632EA35-9AA5-4166-94D9-AA191B6AD519}">
   <ds:schemaRefs>
     <ds:schemaRef ds:uri="http://schemas.openxmlformats.org/officeDocument/2006/bibliography"/>
   </ds:schemaRefs>

</xml_diff>